<commit_message>
lagd nye dokumentasjons dokumenter og fullført estimering MVP
</commit_message>
<xml_diff>
--- a/dokumentasjon/estimeringer/Estimering_MPV.docx
+++ b/dokumentasjon/estimeringer/Estimering_MPV.docx
@@ -9,12 +9,10 @@
         </w:rPr>
       </w:pPr>
       <w:r>
-        <w:object w:dxaOrig="7241" w:dyaOrig="3538" w14:anchorId="5D944F42">
-          <v:rect id="rectole0000000000" o:spid="_x0000_i1025" style="width:361.85pt;height:176.75pt" o:ole="" o:preferrelative="t" stroked="f">
-            <v:imagedata r:id="rId4" o:title=""/>
-          </v:rect>
-          <o:OLEObject Type="Embed" ProgID="StaticMetafile" ShapeID="rectole0000000000" DrawAspect="Content" ObjectID="_1663069082" r:id="rId5"/>
-        </w:object>
+        <w:rPr>
+          <w:rFonts w:ascii="Calibri" w:eastAsia="Calibri" w:hAnsi="Calibri" w:cs="Calibri"/>
+        </w:rPr>
+        <w:t>Estimat av MVP</w:t>
       </w:r>
     </w:p>
     <w:tbl>
@@ -36,12 +34,6 @@
         <w:gridCol w:w="1228"/>
       </w:tblGrid>
       <w:tr>
-        <w:tblPrEx>
-          <w:tblCellMar>
-            <w:top w:w="0" w:type="dxa"/>
-            <w:bottom w:w="0" w:type="dxa"/>
-          </w:tblCellMar>
-        </w:tblPrEx>
         <w:trPr>
           <w:trHeight w:val="1"/>
         </w:trPr>
@@ -71,16 +63,38 @@
               <w:rPr>
                 <w:rFonts w:ascii="Calibri" w:eastAsia="Calibri" w:hAnsi="Calibri" w:cs="Calibri"/>
               </w:rPr>
-              <w:t xml:space="preserve">Nummer i </w:t>
-            </w:r>
-            <w:proofErr w:type="spellStart"/>
-            <w:r>
-              <w:rPr>
-                <w:rFonts w:ascii="Calibri" w:eastAsia="Calibri" w:hAnsi="Calibri" w:cs="Calibri"/>
-              </w:rPr>
-              <w:t>Trello</w:t>
-            </w:r>
-            <w:proofErr w:type="spellEnd"/>
+              <w:t>Nummer i Trello:</w:t>
+            </w:r>
+          </w:p>
+        </w:tc>
+        <w:tc>
+          <w:tcPr>
+            <w:tcW w:w="2109" w:type="dxa"/>
+            <w:tcBorders>
+              <w:top w:val="single" w:sz="4" w:space="0" w:color="000000"/>
+              <w:left w:val="single" w:sz="4" w:space="0" w:color="000000"/>
+              <w:bottom w:val="single" w:sz="4" w:space="0" w:color="000000"/>
+              <w:right w:val="single" w:sz="4" w:space="0" w:color="000000"/>
+            </w:tcBorders>
+            <w:shd w:val="clear" w:color="000000" w:fill="FFFFFF"/>
+            <w:tcMar>
+              <w:left w:w="108" w:type="dxa"/>
+              <w:right w:w="108" w:type="dxa"/>
+            </w:tcMar>
+          </w:tcPr>
+          <w:p>
+            <w:pPr>
+              <w:spacing w:after="0" w:line="240" w:lineRule="auto"/>
+              <w:rPr>
+                <w:rFonts w:ascii="Calibri" w:eastAsia="Calibri" w:hAnsi="Calibri" w:cs="Calibri"/>
+              </w:rPr>
+            </w:pPr>
+            <w:r>
+              <w:rPr>
+                <w:rFonts w:ascii="Calibri" w:eastAsia="Calibri" w:hAnsi="Calibri" w:cs="Calibri"/>
+              </w:rPr>
+              <w:t>Feature</w:t>
+            </w:r>
             <w:r>
               <w:rPr>
                 <w:rFonts w:ascii="Calibri" w:eastAsia="Calibri" w:hAnsi="Calibri" w:cs="Calibri"/>
@@ -91,36 +105,6 @@
         </w:tc>
         <w:tc>
           <w:tcPr>
-            <w:tcW w:w="2109" w:type="dxa"/>
-            <w:tcBorders>
-              <w:top w:val="single" w:sz="4" w:space="0" w:color="000000"/>
-              <w:left w:val="single" w:sz="4" w:space="0" w:color="000000"/>
-              <w:bottom w:val="single" w:sz="4" w:space="0" w:color="000000"/>
-              <w:right w:val="single" w:sz="4" w:space="0" w:color="000000"/>
-            </w:tcBorders>
-            <w:shd w:val="clear" w:color="000000" w:fill="FFFFFF"/>
-            <w:tcMar>
-              <w:left w:w="108" w:type="dxa"/>
-              <w:right w:w="108" w:type="dxa"/>
-            </w:tcMar>
-          </w:tcPr>
-          <w:p>
-            <w:pPr>
-              <w:spacing w:after="0" w:line="240" w:lineRule="auto"/>
-              <w:rPr>
-                <w:rFonts w:ascii="Calibri" w:eastAsia="Calibri" w:hAnsi="Calibri" w:cs="Calibri"/>
-              </w:rPr>
-            </w:pPr>
-            <w:r>
-              <w:rPr>
-                <w:rFonts w:ascii="Calibri" w:eastAsia="Calibri" w:hAnsi="Calibri" w:cs="Calibri"/>
-              </w:rPr>
-              <w:t>Forklaring:</w:t>
-            </w:r>
-          </w:p>
-        </w:tc>
-        <w:tc>
-          <w:tcPr>
             <w:tcW w:w="1891" w:type="dxa"/>
             <w:tcBorders>
               <w:top w:val="single" w:sz="4" w:space="0" w:color="000000"/>
@@ -205,7 +189,7 @@
               <w:rPr>
                 <w:rFonts w:ascii="Calibri" w:eastAsia="Calibri" w:hAnsi="Calibri" w:cs="Calibri"/>
               </w:rPr>
-              <w:t>Total :</w:t>
+              <w:t>Total:</w:t>
             </w:r>
           </w:p>
         </w:tc>
@@ -241,12 +225,6 @@
         </w:tc>
       </w:tr>
       <w:tr>
-        <w:tblPrEx>
-          <w:tblCellMar>
-            <w:top w:w="0" w:type="dxa"/>
-            <w:bottom w:w="0" w:type="dxa"/>
-          </w:tblCellMar>
-        </w:tblPrEx>
         <w:trPr>
           <w:trHeight w:val="1"/>
         </w:trPr>
@@ -300,11 +278,15 @@
               <w:spacing w:after="0" w:line="240" w:lineRule="auto"/>
               <w:rPr>
                 <w:rFonts w:ascii="Calibri" w:eastAsia="Calibri" w:hAnsi="Calibri" w:cs="Calibri"/>
-              </w:rPr>
-            </w:pPr>
-            <w:r>
-              <w:rPr>
-                <w:rFonts w:ascii="Calibri" w:eastAsia="Calibri" w:hAnsi="Calibri" w:cs="Calibri"/>
+                <w:sz w:val="18"/>
+                <w:szCs w:val="18"/>
+              </w:rPr>
+            </w:pPr>
+            <w:r>
+              <w:rPr>
+                <w:rFonts w:ascii="Calibri" w:eastAsia="Calibri" w:hAnsi="Calibri" w:cs="Calibri"/>
+                <w:sz w:val="18"/>
+                <w:szCs w:val="18"/>
               </w:rPr>
               <w:t>Innlogging-system</w:t>
             </w:r>
@@ -392,6 +374,12 @@
                 <w:rFonts w:ascii="Calibri" w:eastAsia="Calibri" w:hAnsi="Calibri" w:cs="Calibri"/>
               </w:rPr>
             </w:pPr>
+            <w:r>
+              <w:rPr>
+                <w:rFonts w:ascii="Calibri" w:eastAsia="Calibri" w:hAnsi="Calibri" w:cs="Calibri"/>
+              </w:rPr>
+              <w:t>6</w:t>
+            </w:r>
           </w:p>
         </w:tc>
         <w:tc>
@@ -420,18 +408,12 @@
               <w:rPr>
                 <w:rFonts w:ascii="Calibri" w:eastAsia="Calibri" w:hAnsi="Calibri" w:cs="Calibri"/>
               </w:rPr>
-              <w:t>Nei</w:t>
+              <w:t>JA</w:t>
             </w:r>
           </w:p>
         </w:tc>
       </w:tr>
       <w:tr>
-        <w:tblPrEx>
-          <w:tblCellMar>
-            <w:top w:w="0" w:type="dxa"/>
-            <w:bottom w:w="0" w:type="dxa"/>
-          </w:tblCellMar>
-        </w:tblPrEx>
         <w:trPr>
           <w:trHeight w:val="1"/>
         </w:trPr>
@@ -485,11 +467,15 @@
               <w:spacing w:after="0" w:line="240" w:lineRule="auto"/>
               <w:rPr>
                 <w:rFonts w:ascii="Calibri" w:eastAsia="Calibri" w:hAnsi="Calibri" w:cs="Calibri"/>
-              </w:rPr>
-            </w:pPr>
-            <w:r>
-              <w:rPr>
-                <w:rFonts w:ascii="Calibri" w:eastAsia="Calibri" w:hAnsi="Calibri" w:cs="Calibri"/>
+                <w:sz w:val="18"/>
+                <w:szCs w:val="18"/>
+              </w:rPr>
+            </w:pPr>
+            <w:r>
+              <w:rPr>
+                <w:rFonts w:ascii="Calibri" w:eastAsia="Calibri" w:hAnsi="Calibri" w:cs="Calibri"/>
+                <w:sz w:val="18"/>
+                <w:szCs w:val="18"/>
               </w:rPr>
               <w:t>Administrator-rolle</w:t>
             </w:r>
@@ -577,6 +563,12 @@
                 <w:rFonts w:ascii="Calibri" w:eastAsia="Calibri" w:hAnsi="Calibri" w:cs="Calibri"/>
               </w:rPr>
             </w:pPr>
+            <w:r>
+              <w:rPr>
+                <w:rFonts w:ascii="Calibri" w:eastAsia="Calibri" w:hAnsi="Calibri" w:cs="Calibri"/>
+              </w:rPr>
+              <w:t>-2</w:t>
+            </w:r>
           </w:p>
         </w:tc>
         <w:tc>
@@ -601,16 +593,16 @@
                 <w:rFonts w:ascii="Calibri" w:eastAsia="Calibri" w:hAnsi="Calibri" w:cs="Calibri"/>
               </w:rPr>
             </w:pPr>
+            <w:r>
+              <w:rPr>
+                <w:rFonts w:ascii="Calibri" w:eastAsia="Calibri" w:hAnsi="Calibri" w:cs="Calibri"/>
+              </w:rPr>
+              <w:t>NEI</w:t>
+            </w:r>
           </w:p>
         </w:tc>
       </w:tr>
       <w:tr>
-        <w:tblPrEx>
-          <w:tblCellMar>
-            <w:top w:w="0" w:type="dxa"/>
-            <w:bottom w:w="0" w:type="dxa"/>
-          </w:tblCellMar>
-        </w:tblPrEx>
         <w:trPr>
           <w:trHeight w:val="1"/>
         </w:trPr>
@@ -664,11 +656,15 @@
               <w:spacing w:after="0" w:line="240" w:lineRule="auto"/>
               <w:rPr>
                 <w:rFonts w:ascii="Calibri" w:eastAsia="Calibri" w:hAnsi="Calibri" w:cs="Calibri"/>
-              </w:rPr>
-            </w:pPr>
-            <w:r>
-              <w:rPr>
-                <w:rFonts w:ascii="Calibri" w:eastAsia="Calibri" w:hAnsi="Calibri" w:cs="Calibri"/>
+                <w:sz w:val="18"/>
+                <w:szCs w:val="18"/>
+              </w:rPr>
+            </w:pPr>
+            <w:r>
+              <w:rPr>
+                <w:rFonts w:ascii="Calibri" w:eastAsia="Calibri" w:hAnsi="Calibri" w:cs="Calibri"/>
+                <w:sz w:val="18"/>
+                <w:szCs w:val="18"/>
               </w:rPr>
               <w:t>Skrive klager</w:t>
             </w:r>
@@ -756,6 +752,12 @@
                 <w:rFonts w:ascii="Calibri" w:eastAsia="Calibri" w:hAnsi="Calibri" w:cs="Calibri"/>
               </w:rPr>
             </w:pPr>
+            <w:r>
+              <w:rPr>
+                <w:rFonts w:ascii="Calibri" w:eastAsia="Calibri" w:hAnsi="Calibri" w:cs="Calibri"/>
+              </w:rPr>
+              <w:t>-2</w:t>
+            </w:r>
           </w:p>
         </w:tc>
         <w:tc>
@@ -780,16 +782,16 @@
                 <w:rFonts w:ascii="Calibri" w:eastAsia="Calibri" w:hAnsi="Calibri" w:cs="Calibri"/>
               </w:rPr>
             </w:pPr>
+            <w:r>
+              <w:rPr>
+                <w:rFonts w:ascii="Calibri" w:eastAsia="Calibri" w:hAnsi="Calibri" w:cs="Calibri"/>
+              </w:rPr>
+              <w:t>NEI</w:t>
+            </w:r>
           </w:p>
         </w:tc>
       </w:tr>
       <w:tr>
-        <w:tblPrEx>
-          <w:tblCellMar>
-            <w:top w:w="0" w:type="dxa"/>
-            <w:bottom w:w="0" w:type="dxa"/>
-          </w:tblCellMar>
-        </w:tblPrEx>
         <w:trPr>
           <w:trHeight w:val="1"/>
         </w:trPr>
@@ -843,11 +845,15 @@
               <w:spacing w:after="0" w:line="240" w:lineRule="auto"/>
               <w:rPr>
                 <w:rFonts w:ascii="Calibri" w:eastAsia="Calibri" w:hAnsi="Calibri" w:cs="Calibri"/>
-              </w:rPr>
-            </w:pPr>
-            <w:r>
-              <w:rPr>
-                <w:rFonts w:ascii="Calibri" w:eastAsia="Calibri" w:hAnsi="Calibri" w:cs="Calibri"/>
+                <w:sz w:val="18"/>
+                <w:szCs w:val="18"/>
+              </w:rPr>
+            </w:pPr>
+            <w:r>
+              <w:rPr>
+                <w:rFonts w:ascii="Calibri" w:eastAsia="Calibri" w:hAnsi="Calibri" w:cs="Calibri"/>
+                <w:sz w:val="18"/>
+                <w:szCs w:val="18"/>
               </w:rPr>
               <w:t>Se klager</w:t>
             </w:r>
@@ -935,6 +941,12 @@
                 <w:rFonts w:ascii="Calibri" w:eastAsia="Calibri" w:hAnsi="Calibri" w:cs="Calibri"/>
               </w:rPr>
             </w:pPr>
+            <w:r>
+              <w:rPr>
+                <w:rFonts w:ascii="Calibri" w:eastAsia="Calibri" w:hAnsi="Calibri" w:cs="Calibri"/>
+              </w:rPr>
+              <w:t>-6</w:t>
+            </w:r>
           </w:p>
         </w:tc>
         <w:tc>
@@ -959,16 +971,16 @@
                 <w:rFonts w:ascii="Calibri" w:eastAsia="Calibri" w:hAnsi="Calibri" w:cs="Calibri"/>
               </w:rPr>
             </w:pPr>
+            <w:r>
+              <w:rPr>
+                <w:rFonts w:ascii="Calibri" w:eastAsia="Calibri" w:hAnsi="Calibri" w:cs="Calibri"/>
+              </w:rPr>
+              <w:t>NEI</w:t>
+            </w:r>
           </w:p>
         </w:tc>
       </w:tr>
       <w:tr>
-        <w:tblPrEx>
-          <w:tblCellMar>
-            <w:top w:w="0" w:type="dxa"/>
-            <w:bottom w:w="0" w:type="dxa"/>
-          </w:tblCellMar>
-        </w:tblPrEx>
         <w:tc>
           <w:tcPr>
             <w:tcW w:w="1012" w:type="dxa"/>
@@ -1019,11 +1031,15 @@
               <w:spacing w:after="0" w:line="240" w:lineRule="auto"/>
               <w:rPr>
                 <w:rFonts w:ascii="Calibri" w:eastAsia="Calibri" w:hAnsi="Calibri" w:cs="Calibri"/>
-              </w:rPr>
-            </w:pPr>
-            <w:r>
-              <w:rPr>
-                <w:rFonts w:ascii="Calibri" w:eastAsia="Calibri" w:hAnsi="Calibri" w:cs="Calibri"/>
+                <w:sz w:val="18"/>
+                <w:szCs w:val="18"/>
+              </w:rPr>
+            </w:pPr>
+            <w:r>
+              <w:rPr>
+                <w:rFonts w:ascii="Calibri" w:eastAsia="Calibri" w:hAnsi="Calibri" w:cs="Calibri"/>
+                <w:sz w:val="18"/>
+                <w:szCs w:val="18"/>
               </w:rPr>
               <w:t>Slette brukeren fra systemet</w:t>
             </w:r>
@@ -1111,6 +1127,12 @@
                 <w:rFonts w:ascii="Calibri" w:eastAsia="Calibri" w:hAnsi="Calibri" w:cs="Calibri"/>
               </w:rPr>
             </w:pPr>
+            <w:r>
+              <w:rPr>
+                <w:rFonts w:ascii="Calibri" w:eastAsia="Calibri" w:hAnsi="Calibri" w:cs="Calibri"/>
+              </w:rPr>
+              <w:t>3</w:t>
+            </w:r>
           </w:p>
         </w:tc>
         <w:tc>
@@ -1135,16 +1157,16 @@
                 <w:rFonts w:ascii="Calibri" w:eastAsia="Calibri" w:hAnsi="Calibri" w:cs="Calibri"/>
               </w:rPr>
             </w:pPr>
+            <w:r>
+              <w:rPr>
+                <w:rFonts w:ascii="Calibri" w:eastAsia="Calibri" w:hAnsi="Calibri" w:cs="Calibri"/>
+              </w:rPr>
+              <w:t>JA</w:t>
+            </w:r>
           </w:p>
         </w:tc>
       </w:tr>
       <w:tr>
-        <w:tblPrEx>
-          <w:tblCellMar>
-            <w:top w:w="0" w:type="dxa"/>
-            <w:bottom w:w="0" w:type="dxa"/>
-          </w:tblCellMar>
-        </w:tblPrEx>
         <w:trPr>
           <w:trHeight w:val="1"/>
         </w:trPr>
@@ -1198,11 +1220,15 @@
               <w:spacing w:after="0" w:line="240" w:lineRule="auto"/>
               <w:rPr>
                 <w:rFonts w:ascii="Calibri" w:eastAsia="Calibri" w:hAnsi="Calibri" w:cs="Calibri"/>
-              </w:rPr>
-            </w:pPr>
-            <w:r>
-              <w:rPr>
-                <w:rFonts w:ascii="Calibri" w:eastAsia="Calibri" w:hAnsi="Calibri" w:cs="Calibri"/>
+                <w:sz w:val="18"/>
+                <w:szCs w:val="18"/>
+              </w:rPr>
+            </w:pPr>
+            <w:r>
+              <w:rPr>
+                <w:rFonts w:ascii="Calibri" w:eastAsia="Calibri" w:hAnsi="Calibri" w:cs="Calibri"/>
+                <w:sz w:val="18"/>
+                <w:szCs w:val="18"/>
               </w:rPr>
               <w:t>Rapportere andre brukere</w:t>
             </w:r>
@@ -1290,6 +1316,12 @@
                 <w:rFonts w:ascii="Calibri" w:eastAsia="Calibri" w:hAnsi="Calibri" w:cs="Calibri"/>
               </w:rPr>
             </w:pPr>
+            <w:r>
+              <w:rPr>
+                <w:rFonts w:ascii="Calibri" w:eastAsia="Calibri" w:hAnsi="Calibri" w:cs="Calibri"/>
+              </w:rPr>
+              <w:t>0</w:t>
+            </w:r>
           </w:p>
         </w:tc>
         <w:tc>
@@ -1314,16 +1346,16 @@
                 <w:rFonts w:ascii="Calibri" w:eastAsia="Calibri" w:hAnsi="Calibri" w:cs="Calibri"/>
               </w:rPr>
             </w:pPr>
+            <w:r>
+              <w:rPr>
+                <w:rFonts w:ascii="Calibri" w:eastAsia="Calibri" w:hAnsi="Calibri" w:cs="Calibri"/>
+              </w:rPr>
+              <w:t>NEI</w:t>
+            </w:r>
           </w:p>
         </w:tc>
       </w:tr>
       <w:tr>
-        <w:tblPrEx>
-          <w:tblCellMar>
-            <w:top w:w="0" w:type="dxa"/>
-            <w:bottom w:w="0" w:type="dxa"/>
-          </w:tblCellMar>
-        </w:tblPrEx>
         <w:trPr>
           <w:trHeight w:val="1"/>
         </w:trPr>
@@ -1377,8 +1409,18 @@
               <w:spacing w:after="0" w:line="240" w:lineRule="auto"/>
               <w:rPr>
                 <w:rFonts w:ascii="Calibri" w:eastAsia="Calibri" w:hAnsi="Calibri" w:cs="Calibri"/>
-              </w:rPr>
-            </w:pPr>
+                <w:sz w:val="18"/>
+                <w:szCs w:val="18"/>
+              </w:rPr>
+            </w:pPr>
+            <w:r>
+              <w:rPr>
+                <w:rFonts w:ascii="Calibri" w:eastAsia="Calibri" w:hAnsi="Calibri" w:cs="Calibri"/>
+                <w:sz w:val="18"/>
+                <w:szCs w:val="18"/>
+              </w:rPr>
+              <w:t>Administrator utestenge brukere</w:t>
+            </w:r>
           </w:p>
         </w:tc>
         <w:tc>
@@ -1463,6 +1505,12 @@
                 <w:rFonts w:ascii="Calibri" w:eastAsia="Calibri" w:hAnsi="Calibri" w:cs="Calibri"/>
               </w:rPr>
             </w:pPr>
+            <w:r>
+              <w:rPr>
+                <w:rFonts w:ascii="Calibri" w:eastAsia="Calibri" w:hAnsi="Calibri" w:cs="Calibri"/>
+              </w:rPr>
+              <w:t>0</w:t>
+            </w:r>
           </w:p>
         </w:tc>
         <w:tc>
@@ -1487,16 +1535,16 @@
                 <w:rFonts w:ascii="Calibri" w:eastAsia="Calibri" w:hAnsi="Calibri" w:cs="Calibri"/>
               </w:rPr>
             </w:pPr>
+            <w:r>
+              <w:rPr>
+                <w:rFonts w:ascii="Calibri" w:eastAsia="Calibri" w:hAnsi="Calibri" w:cs="Calibri"/>
+              </w:rPr>
+              <w:t>NEI</w:t>
+            </w:r>
           </w:p>
         </w:tc>
       </w:tr>
       <w:tr>
-        <w:tblPrEx>
-          <w:tblCellMar>
-            <w:top w:w="0" w:type="dxa"/>
-            <w:bottom w:w="0" w:type="dxa"/>
-          </w:tblCellMar>
-        </w:tblPrEx>
         <w:trPr>
           <w:trHeight w:val="1"/>
         </w:trPr>
@@ -1550,8 +1598,34 @@
               <w:spacing w:after="0" w:line="240" w:lineRule="auto"/>
               <w:rPr>
                 <w:rFonts w:ascii="Calibri" w:eastAsia="Calibri" w:hAnsi="Calibri" w:cs="Calibri"/>
-              </w:rPr>
-            </w:pPr>
+                <w:sz w:val="18"/>
+                <w:szCs w:val="18"/>
+              </w:rPr>
+            </w:pPr>
+            <w:r>
+              <w:rPr>
+                <w:rFonts w:ascii="Calibri" w:eastAsia="Calibri" w:hAnsi="Calibri" w:cs="Calibri"/>
+                <w:sz w:val="18"/>
+                <w:szCs w:val="18"/>
+              </w:rPr>
+              <w:t xml:space="preserve">Leier </w:t>
+            </w:r>
+            <w:r>
+              <w:rPr>
+                <w:rFonts w:ascii="Calibri" w:eastAsia="Calibri" w:hAnsi="Calibri" w:cs="Calibri"/>
+                <w:sz w:val="18"/>
+                <w:szCs w:val="18"/>
+              </w:rPr>
+              <w:t xml:space="preserve">gir karakter på </w:t>
+            </w:r>
+            <w:r>
+              <w:rPr>
+                <w:rFonts w:ascii="Calibri" w:eastAsia="Calibri" w:hAnsi="Calibri" w:cs="Calibri"/>
+                <w:sz w:val="18"/>
+                <w:szCs w:val="18"/>
+              </w:rPr>
+              <w:t>parkeringsplass</w:t>
+            </w:r>
           </w:p>
         </w:tc>
         <w:tc>
@@ -1576,6 +1650,12 @@
                 <w:rFonts w:ascii="Calibri" w:eastAsia="Calibri" w:hAnsi="Calibri" w:cs="Calibri"/>
               </w:rPr>
             </w:pPr>
+            <w:r>
+              <w:rPr>
+                <w:rFonts w:ascii="Calibri" w:eastAsia="Calibri" w:hAnsi="Calibri" w:cs="Calibri"/>
+              </w:rPr>
+              <w:t>X-LARGE</w:t>
+            </w:r>
           </w:p>
         </w:tc>
         <w:tc>
@@ -1600,6 +1680,12 @@
                 <w:rFonts w:ascii="Calibri" w:eastAsia="Calibri" w:hAnsi="Calibri" w:cs="Calibri"/>
               </w:rPr>
             </w:pPr>
+            <w:r>
+              <w:rPr>
+                <w:rFonts w:ascii="Calibri" w:eastAsia="Calibri" w:hAnsi="Calibri" w:cs="Calibri"/>
+              </w:rPr>
+              <w:t>MEDIUM</w:t>
+            </w:r>
           </w:p>
         </w:tc>
         <w:tc>
@@ -1624,6 +1710,12 @@
                 <w:rFonts w:ascii="Calibri" w:eastAsia="Calibri" w:hAnsi="Calibri" w:cs="Calibri"/>
               </w:rPr>
             </w:pPr>
+            <w:r>
+              <w:rPr>
+                <w:rFonts w:ascii="Calibri" w:eastAsia="Calibri" w:hAnsi="Calibri" w:cs="Calibri"/>
+              </w:rPr>
+              <w:t>-6</w:t>
+            </w:r>
           </w:p>
         </w:tc>
         <w:tc>
@@ -1648,16 +1740,16 @@
                 <w:rFonts w:ascii="Calibri" w:eastAsia="Calibri" w:hAnsi="Calibri" w:cs="Calibri"/>
               </w:rPr>
             </w:pPr>
+            <w:r>
+              <w:rPr>
+                <w:rFonts w:ascii="Calibri" w:eastAsia="Calibri" w:hAnsi="Calibri" w:cs="Calibri"/>
+              </w:rPr>
+              <w:t>NEI</w:t>
+            </w:r>
           </w:p>
         </w:tc>
       </w:tr>
       <w:tr>
-        <w:tblPrEx>
-          <w:tblCellMar>
-            <w:top w:w="0" w:type="dxa"/>
-            <w:bottom w:w="0" w:type="dxa"/>
-          </w:tblCellMar>
-        </w:tblPrEx>
         <w:trPr>
           <w:trHeight w:val="1"/>
         </w:trPr>
@@ -1711,8 +1803,18 @@
               <w:spacing w:after="0" w:line="240" w:lineRule="auto"/>
               <w:rPr>
                 <w:rFonts w:ascii="Calibri" w:eastAsia="Calibri" w:hAnsi="Calibri" w:cs="Calibri"/>
-              </w:rPr>
-            </w:pPr>
+                <w:sz w:val="18"/>
+                <w:szCs w:val="18"/>
+              </w:rPr>
+            </w:pPr>
+            <w:r>
+              <w:rPr>
+                <w:rFonts w:ascii="Calibri" w:eastAsia="Calibri" w:hAnsi="Calibri" w:cs="Calibri"/>
+                <w:sz w:val="18"/>
+                <w:szCs w:val="18"/>
+              </w:rPr>
+              <w:t>Leie plass frem i tid</w:t>
+            </w:r>
           </w:p>
         </w:tc>
         <w:tc>
@@ -1737,6 +1839,12 @@
                 <w:rFonts w:ascii="Calibri" w:eastAsia="Calibri" w:hAnsi="Calibri" w:cs="Calibri"/>
               </w:rPr>
             </w:pPr>
+            <w:r>
+              <w:rPr>
+                <w:rFonts w:ascii="Calibri" w:eastAsia="Calibri" w:hAnsi="Calibri" w:cs="Calibri"/>
+              </w:rPr>
+              <w:t>MEDIUM</w:t>
+            </w:r>
           </w:p>
         </w:tc>
         <w:tc>
@@ -1761,6 +1869,12 @@
                 <w:rFonts w:ascii="Calibri" w:eastAsia="Calibri" w:hAnsi="Calibri" w:cs="Calibri"/>
               </w:rPr>
             </w:pPr>
+            <w:r>
+              <w:rPr>
+                <w:rFonts w:ascii="Calibri" w:eastAsia="Calibri" w:hAnsi="Calibri" w:cs="Calibri"/>
+              </w:rPr>
+              <w:t>LARGE</w:t>
+            </w:r>
           </w:p>
         </w:tc>
         <w:tc>
@@ -1785,6 +1899,12 @@
                 <w:rFonts w:ascii="Calibri" w:eastAsia="Calibri" w:hAnsi="Calibri" w:cs="Calibri"/>
               </w:rPr>
             </w:pPr>
+            <w:r>
+              <w:rPr>
+                <w:rFonts w:ascii="Calibri" w:eastAsia="Calibri" w:hAnsi="Calibri" w:cs="Calibri"/>
+              </w:rPr>
+              <w:t>2</w:t>
+            </w:r>
           </w:p>
         </w:tc>
         <w:tc>
@@ -1809,16 +1929,16 @@
                 <w:rFonts w:ascii="Calibri" w:eastAsia="Calibri" w:hAnsi="Calibri" w:cs="Calibri"/>
               </w:rPr>
             </w:pPr>
+            <w:r>
+              <w:rPr>
+                <w:rFonts w:ascii="Calibri" w:eastAsia="Calibri" w:hAnsi="Calibri" w:cs="Calibri"/>
+              </w:rPr>
+              <w:t>NEI</w:t>
+            </w:r>
           </w:p>
         </w:tc>
       </w:tr>
       <w:tr>
-        <w:tblPrEx>
-          <w:tblCellMar>
-            <w:top w:w="0" w:type="dxa"/>
-            <w:bottom w:w="0" w:type="dxa"/>
-          </w:tblCellMar>
-        </w:tblPrEx>
         <w:trPr>
           <w:trHeight w:val="1"/>
         </w:trPr>
@@ -1872,8 +1992,18 @@
               <w:spacing w:after="0" w:line="240" w:lineRule="auto"/>
               <w:rPr>
                 <w:rFonts w:ascii="Calibri" w:eastAsia="Calibri" w:hAnsi="Calibri" w:cs="Calibri"/>
-              </w:rPr>
-            </w:pPr>
+                <w:sz w:val="18"/>
+                <w:szCs w:val="18"/>
+              </w:rPr>
+            </w:pPr>
+            <w:r>
+              <w:rPr>
+                <w:rFonts w:ascii="Calibri" w:eastAsia="Calibri" w:hAnsi="Calibri" w:cs="Calibri"/>
+                <w:sz w:val="18"/>
+                <w:szCs w:val="18"/>
+              </w:rPr>
+              <w:t>Oversikt over tilgjengelige plasser</w:t>
+            </w:r>
           </w:p>
         </w:tc>
         <w:tc>
@@ -1898,6 +2028,12 @@
                 <w:rFonts w:ascii="Calibri" w:eastAsia="Calibri" w:hAnsi="Calibri" w:cs="Calibri"/>
               </w:rPr>
             </w:pPr>
+            <w:r>
+              <w:rPr>
+                <w:rFonts w:ascii="Calibri" w:eastAsia="Calibri" w:hAnsi="Calibri" w:cs="Calibri"/>
+              </w:rPr>
+              <w:t>MEDIUM</w:t>
+            </w:r>
           </w:p>
         </w:tc>
         <w:tc>
@@ -1922,6 +2058,12 @@
                 <w:rFonts w:ascii="Calibri" w:eastAsia="Calibri" w:hAnsi="Calibri" w:cs="Calibri"/>
               </w:rPr>
             </w:pPr>
+            <w:r>
+              <w:rPr>
+                <w:rFonts w:ascii="Calibri" w:eastAsia="Calibri" w:hAnsi="Calibri" w:cs="Calibri"/>
+              </w:rPr>
+              <w:t>X-LARGE</w:t>
+            </w:r>
           </w:p>
         </w:tc>
         <w:tc>
@@ -1946,6 +2088,12 @@
                 <w:rFonts w:ascii="Calibri" w:eastAsia="Calibri" w:hAnsi="Calibri" w:cs="Calibri"/>
               </w:rPr>
             </w:pPr>
+            <w:r>
+              <w:rPr>
+                <w:rFonts w:ascii="Calibri" w:eastAsia="Calibri" w:hAnsi="Calibri" w:cs="Calibri"/>
+              </w:rPr>
+              <w:t>6</w:t>
+            </w:r>
           </w:p>
         </w:tc>
         <w:tc>
@@ -1970,16 +2118,16 @@
                 <w:rFonts w:ascii="Calibri" w:eastAsia="Calibri" w:hAnsi="Calibri" w:cs="Calibri"/>
               </w:rPr>
             </w:pPr>
+            <w:r>
+              <w:rPr>
+                <w:rFonts w:ascii="Calibri" w:eastAsia="Calibri" w:hAnsi="Calibri" w:cs="Calibri"/>
+              </w:rPr>
+              <w:t>JA</w:t>
+            </w:r>
           </w:p>
         </w:tc>
       </w:tr>
       <w:tr>
-        <w:tblPrEx>
-          <w:tblCellMar>
-            <w:top w:w="0" w:type="dxa"/>
-            <w:bottom w:w="0" w:type="dxa"/>
-          </w:tblCellMar>
-        </w:tblPrEx>
         <w:trPr>
           <w:trHeight w:val="1"/>
         </w:trPr>
@@ -2033,8 +2181,18 @@
               <w:spacing w:after="0" w:line="240" w:lineRule="auto"/>
               <w:rPr>
                 <w:rFonts w:ascii="Calibri" w:eastAsia="Calibri" w:hAnsi="Calibri" w:cs="Calibri"/>
-              </w:rPr>
-            </w:pPr>
+                <w:sz w:val="18"/>
+                <w:szCs w:val="18"/>
+              </w:rPr>
+            </w:pPr>
+            <w:r>
+              <w:rPr>
+                <w:rFonts w:ascii="Calibri" w:eastAsia="Calibri" w:hAnsi="Calibri" w:cs="Calibri"/>
+                <w:sz w:val="18"/>
+                <w:szCs w:val="18"/>
+              </w:rPr>
+              <w:t>Se detaljer på parkeringsplass</w:t>
+            </w:r>
           </w:p>
         </w:tc>
         <w:tc>
@@ -2059,6 +2217,12 @@
                 <w:rFonts w:ascii="Calibri" w:eastAsia="Calibri" w:hAnsi="Calibri" w:cs="Calibri"/>
               </w:rPr>
             </w:pPr>
+            <w:r>
+              <w:rPr>
+                <w:rFonts w:ascii="Calibri" w:eastAsia="Calibri" w:hAnsi="Calibri" w:cs="Calibri"/>
+              </w:rPr>
+              <w:t>SMALL</w:t>
+            </w:r>
           </w:p>
         </w:tc>
         <w:tc>
@@ -2083,6 +2247,12 @@
                 <w:rFonts w:ascii="Calibri" w:eastAsia="Calibri" w:hAnsi="Calibri" w:cs="Calibri"/>
               </w:rPr>
             </w:pPr>
+            <w:r>
+              <w:rPr>
+                <w:rFonts w:ascii="Calibri" w:eastAsia="Calibri" w:hAnsi="Calibri" w:cs="Calibri"/>
+              </w:rPr>
+              <w:t>X-LARGE</w:t>
+            </w:r>
           </w:p>
         </w:tc>
         <w:tc>
@@ -2107,6 +2277,12 @@
                 <w:rFonts w:ascii="Calibri" w:eastAsia="Calibri" w:hAnsi="Calibri" w:cs="Calibri"/>
               </w:rPr>
             </w:pPr>
+            <w:r>
+              <w:rPr>
+                <w:rFonts w:ascii="Calibri" w:eastAsia="Calibri" w:hAnsi="Calibri" w:cs="Calibri"/>
+              </w:rPr>
+              <w:t>7</w:t>
+            </w:r>
           </w:p>
         </w:tc>
         <w:tc>
@@ -2131,16 +2307,16 @@
                 <w:rFonts w:ascii="Calibri" w:eastAsia="Calibri" w:hAnsi="Calibri" w:cs="Calibri"/>
               </w:rPr>
             </w:pPr>
+            <w:r>
+              <w:rPr>
+                <w:rFonts w:ascii="Calibri" w:eastAsia="Calibri" w:hAnsi="Calibri" w:cs="Calibri"/>
+              </w:rPr>
+              <w:t>JA</w:t>
+            </w:r>
           </w:p>
         </w:tc>
       </w:tr>
       <w:tr>
-        <w:tblPrEx>
-          <w:tblCellMar>
-            <w:top w:w="0" w:type="dxa"/>
-            <w:bottom w:w="0" w:type="dxa"/>
-          </w:tblCellMar>
-        </w:tblPrEx>
         <w:trPr>
           <w:trHeight w:val="1"/>
         </w:trPr>
@@ -2194,8 +2370,18 @@
               <w:spacing w:after="0" w:line="240" w:lineRule="auto"/>
               <w:rPr>
                 <w:rFonts w:ascii="Calibri" w:eastAsia="Calibri" w:hAnsi="Calibri" w:cs="Calibri"/>
-              </w:rPr>
-            </w:pPr>
+                <w:sz w:val="18"/>
+                <w:szCs w:val="18"/>
+              </w:rPr>
+            </w:pPr>
+            <w:r>
+              <w:rPr>
+                <w:rFonts w:ascii="Calibri" w:eastAsia="Calibri" w:hAnsi="Calibri" w:cs="Calibri"/>
+                <w:sz w:val="18"/>
+                <w:szCs w:val="18"/>
+              </w:rPr>
+              <w:t>Oversikt over aktive og tidligere parkeringer</w:t>
+            </w:r>
           </w:p>
         </w:tc>
         <w:tc>
@@ -2220,6 +2406,12 @@
                 <w:rFonts w:ascii="Calibri" w:eastAsia="Calibri" w:hAnsi="Calibri" w:cs="Calibri"/>
               </w:rPr>
             </w:pPr>
+            <w:r>
+              <w:rPr>
+                <w:rFonts w:ascii="Calibri" w:eastAsia="Calibri" w:hAnsi="Calibri" w:cs="Calibri"/>
+              </w:rPr>
+              <w:t>MEDIUM</w:t>
+            </w:r>
           </w:p>
         </w:tc>
         <w:tc>
@@ -2244,6 +2436,12 @@
                 <w:rFonts w:ascii="Calibri" w:eastAsia="Calibri" w:hAnsi="Calibri" w:cs="Calibri"/>
               </w:rPr>
             </w:pPr>
+            <w:r>
+              <w:rPr>
+                <w:rFonts w:ascii="Calibri" w:eastAsia="Calibri" w:hAnsi="Calibri" w:cs="Calibri"/>
+              </w:rPr>
+              <w:t>X-LARGE</w:t>
+            </w:r>
           </w:p>
         </w:tc>
         <w:tc>
@@ -2268,6 +2466,12 @@
                 <w:rFonts w:ascii="Calibri" w:eastAsia="Calibri" w:hAnsi="Calibri" w:cs="Calibri"/>
               </w:rPr>
             </w:pPr>
+            <w:r>
+              <w:rPr>
+                <w:rFonts w:ascii="Calibri" w:eastAsia="Calibri" w:hAnsi="Calibri" w:cs="Calibri"/>
+              </w:rPr>
+              <w:t>6</w:t>
+            </w:r>
           </w:p>
         </w:tc>
         <w:tc>
@@ -2292,16 +2496,16 @@
                 <w:rFonts w:ascii="Calibri" w:eastAsia="Calibri" w:hAnsi="Calibri" w:cs="Calibri"/>
               </w:rPr>
             </w:pPr>
+            <w:r>
+              <w:rPr>
+                <w:rFonts w:ascii="Calibri" w:eastAsia="Calibri" w:hAnsi="Calibri" w:cs="Calibri"/>
+              </w:rPr>
+              <w:t>JA</w:t>
+            </w:r>
           </w:p>
         </w:tc>
       </w:tr>
       <w:tr>
-        <w:tblPrEx>
-          <w:tblCellMar>
-            <w:top w:w="0" w:type="dxa"/>
-            <w:bottom w:w="0" w:type="dxa"/>
-          </w:tblCellMar>
-        </w:tblPrEx>
         <w:trPr>
           <w:trHeight w:val="1"/>
         </w:trPr>
@@ -2355,8 +2559,18 @@
               <w:spacing w:after="0" w:line="240" w:lineRule="auto"/>
               <w:rPr>
                 <w:rFonts w:ascii="Calibri" w:eastAsia="Calibri" w:hAnsi="Calibri" w:cs="Calibri"/>
-              </w:rPr>
-            </w:pPr>
+                <w:sz w:val="18"/>
+                <w:szCs w:val="18"/>
+              </w:rPr>
+            </w:pPr>
+            <w:r>
+              <w:rPr>
+                <w:rFonts w:ascii="Calibri" w:eastAsia="Calibri" w:hAnsi="Calibri" w:cs="Calibri"/>
+                <w:sz w:val="18"/>
+                <w:szCs w:val="18"/>
+              </w:rPr>
+              <w:t>Søke på plasser i geografisk avgrensing</w:t>
+            </w:r>
           </w:p>
         </w:tc>
         <w:tc>
@@ -2381,6 +2595,12 @@
                 <w:rFonts w:ascii="Calibri" w:eastAsia="Calibri" w:hAnsi="Calibri" w:cs="Calibri"/>
               </w:rPr>
             </w:pPr>
+            <w:r>
+              <w:rPr>
+                <w:rFonts w:ascii="Calibri" w:eastAsia="Calibri" w:hAnsi="Calibri" w:cs="Calibri"/>
+              </w:rPr>
+              <w:t>LARGE</w:t>
+            </w:r>
           </w:p>
         </w:tc>
         <w:tc>
@@ -2405,6 +2625,12 @@
                 <w:rFonts w:ascii="Calibri" w:eastAsia="Calibri" w:hAnsi="Calibri" w:cs="Calibri"/>
               </w:rPr>
             </w:pPr>
+            <w:r>
+              <w:rPr>
+                <w:rFonts w:ascii="Calibri" w:eastAsia="Calibri" w:hAnsi="Calibri" w:cs="Calibri"/>
+              </w:rPr>
+              <w:t>LARGE</w:t>
+            </w:r>
           </w:p>
         </w:tc>
         <w:tc>
@@ -2429,6 +2655,12 @@
                 <w:rFonts w:ascii="Calibri" w:eastAsia="Calibri" w:hAnsi="Calibri" w:cs="Calibri"/>
               </w:rPr>
             </w:pPr>
+            <w:r>
+              <w:rPr>
+                <w:rFonts w:ascii="Calibri" w:eastAsia="Calibri" w:hAnsi="Calibri" w:cs="Calibri"/>
+              </w:rPr>
+              <w:t>0</w:t>
+            </w:r>
           </w:p>
         </w:tc>
         <w:tc>
@@ -2453,16 +2685,16 @@
                 <w:rFonts w:ascii="Calibri" w:eastAsia="Calibri" w:hAnsi="Calibri" w:cs="Calibri"/>
               </w:rPr>
             </w:pPr>
+            <w:r>
+              <w:rPr>
+                <w:rFonts w:ascii="Calibri" w:eastAsia="Calibri" w:hAnsi="Calibri" w:cs="Calibri"/>
+              </w:rPr>
+              <w:t>NEI</w:t>
+            </w:r>
           </w:p>
         </w:tc>
       </w:tr>
       <w:tr>
-        <w:tblPrEx>
-          <w:tblCellMar>
-            <w:top w:w="0" w:type="dxa"/>
-            <w:bottom w:w="0" w:type="dxa"/>
-          </w:tblCellMar>
-        </w:tblPrEx>
         <w:trPr>
           <w:trHeight w:val="1"/>
         </w:trPr>
@@ -2516,8 +2748,18 @@
               <w:spacing w:after="0" w:line="240" w:lineRule="auto"/>
               <w:rPr>
                 <w:rFonts w:ascii="Calibri" w:eastAsia="Calibri" w:hAnsi="Calibri" w:cs="Calibri"/>
-              </w:rPr>
-            </w:pPr>
+                <w:sz w:val="18"/>
+                <w:szCs w:val="18"/>
+              </w:rPr>
+            </w:pPr>
+            <w:r>
+              <w:rPr>
+                <w:rFonts w:ascii="Calibri" w:eastAsia="Calibri" w:hAnsi="Calibri" w:cs="Calibri"/>
+                <w:sz w:val="18"/>
+                <w:szCs w:val="18"/>
+              </w:rPr>
+              <w:t>Starte/stoppe parkering i sanntid</w:t>
+            </w:r>
           </w:p>
         </w:tc>
         <w:tc>
@@ -2542,6 +2784,12 @@
                 <w:rFonts w:ascii="Calibri" w:eastAsia="Calibri" w:hAnsi="Calibri" w:cs="Calibri"/>
               </w:rPr>
             </w:pPr>
+            <w:r>
+              <w:rPr>
+                <w:rFonts w:ascii="Calibri" w:eastAsia="Calibri" w:hAnsi="Calibri" w:cs="Calibri"/>
+              </w:rPr>
+              <w:t>SMALL</w:t>
+            </w:r>
           </w:p>
         </w:tc>
         <w:tc>
@@ -2566,6 +2814,12 @@
                 <w:rFonts w:ascii="Calibri" w:eastAsia="Calibri" w:hAnsi="Calibri" w:cs="Calibri"/>
               </w:rPr>
             </w:pPr>
+            <w:r>
+              <w:rPr>
+                <w:rFonts w:ascii="Calibri" w:eastAsia="Calibri" w:hAnsi="Calibri" w:cs="Calibri"/>
+              </w:rPr>
+              <w:t>X-LARGE</w:t>
+            </w:r>
           </w:p>
         </w:tc>
         <w:tc>
@@ -2590,6 +2844,12 @@
                 <w:rFonts w:ascii="Calibri" w:eastAsia="Calibri" w:hAnsi="Calibri" w:cs="Calibri"/>
               </w:rPr>
             </w:pPr>
+            <w:r>
+              <w:rPr>
+                <w:rFonts w:ascii="Calibri" w:eastAsia="Calibri" w:hAnsi="Calibri" w:cs="Calibri"/>
+              </w:rPr>
+              <w:t>7</w:t>
+            </w:r>
           </w:p>
         </w:tc>
         <w:tc>
@@ -2614,16 +2874,16 @@
                 <w:rFonts w:ascii="Calibri" w:eastAsia="Calibri" w:hAnsi="Calibri" w:cs="Calibri"/>
               </w:rPr>
             </w:pPr>
+            <w:r>
+              <w:rPr>
+                <w:rFonts w:ascii="Calibri" w:eastAsia="Calibri" w:hAnsi="Calibri" w:cs="Calibri"/>
+              </w:rPr>
+              <w:t>JA</w:t>
+            </w:r>
           </w:p>
         </w:tc>
       </w:tr>
       <w:tr>
-        <w:tblPrEx>
-          <w:tblCellMar>
-            <w:top w:w="0" w:type="dxa"/>
-            <w:bottom w:w="0" w:type="dxa"/>
-          </w:tblCellMar>
-        </w:tblPrEx>
         <w:trPr>
           <w:trHeight w:val="1"/>
         </w:trPr>
@@ -2677,8 +2937,18 @@
               <w:spacing w:after="0" w:line="240" w:lineRule="auto"/>
               <w:rPr>
                 <w:rFonts w:ascii="Calibri" w:eastAsia="Calibri" w:hAnsi="Calibri" w:cs="Calibri"/>
-              </w:rPr>
-            </w:pPr>
+                <w:sz w:val="18"/>
+                <w:szCs w:val="18"/>
+              </w:rPr>
+            </w:pPr>
+            <w:r>
+              <w:rPr>
+                <w:rFonts w:ascii="Calibri" w:eastAsia="Calibri" w:hAnsi="Calibri" w:cs="Calibri"/>
+                <w:sz w:val="18"/>
+                <w:szCs w:val="18"/>
+              </w:rPr>
+              <w:t>Utvide reservert parkering</w:t>
+            </w:r>
           </w:p>
         </w:tc>
         <w:tc>
@@ -2703,6 +2973,12 @@
                 <w:rFonts w:ascii="Calibri" w:eastAsia="Calibri" w:hAnsi="Calibri" w:cs="Calibri"/>
               </w:rPr>
             </w:pPr>
+            <w:r>
+              <w:rPr>
+                <w:rFonts w:ascii="Calibri" w:eastAsia="Calibri" w:hAnsi="Calibri" w:cs="Calibri"/>
+              </w:rPr>
+              <w:t>MEDIUM</w:t>
+            </w:r>
           </w:p>
         </w:tc>
         <w:tc>
@@ -2727,6 +3003,12 @@
                 <w:rFonts w:ascii="Calibri" w:eastAsia="Calibri" w:hAnsi="Calibri" w:cs="Calibri"/>
               </w:rPr>
             </w:pPr>
+            <w:r>
+              <w:rPr>
+                <w:rFonts w:ascii="Calibri" w:eastAsia="Calibri" w:hAnsi="Calibri" w:cs="Calibri"/>
+              </w:rPr>
+              <w:t>LARGE</w:t>
+            </w:r>
           </w:p>
         </w:tc>
         <w:tc>
@@ -2751,6 +3033,12 @@
                 <w:rFonts w:ascii="Calibri" w:eastAsia="Calibri" w:hAnsi="Calibri" w:cs="Calibri"/>
               </w:rPr>
             </w:pPr>
+            <w:r>
+              <w:rPr>
+                <w:rFonts w:ascii="Calibri" w:eastAsia="Calibri" w:hAnsi="Calibri" w:cs="Calibri"/>
+              </w:rPr>
+              <w:t>2</w:t>
+            </w:r>
           </w:p>
         </w:tc>
         <w:tc>
@@ -2775,16 +3063,16 @@
                 <w:rFonts w:ascii="Calibri" w:eastAsia="Calibri" w:hAnsi="Calibri" w:cs="Calibri"/>
               </w:rPr>
             </w:pPr>
+            <w:r>
+              <w:rPr>
+                <w:rFonts w:ascii="Calibri" w:eastAsia="Calibri" w:hAnsi="Calibri" w:cs="Calibri"/>
+              </w:rPr>
+              <w:t>NEI</w:t>
+            </w:r>
           </w:p>
         </w:tc>
       </w:tr>
       <w:tr>
-        <w:tblPrEx>
-          <w:tblCellMar>
-            <w:top w:w="0" w:type="dxa"/>
-            <w:bottom w:w="0" w:type="dxa"/>
-          </w:tblCellMar>
-        </w:tblPrEx>
         <w:trPr>
           <w:trHeight w:val="1"/>
         </w:trPr>
@@ -2838,8 +3126,18 @@
               <w:spacing w:after="0" w:line="240" w:lineRule="auto"/>
               <w:rPr>
                 <w:rFonts w:ascii="Calibri" w:eastAsia="Calibri" w:hAnsi="Calibri" w:cs="Calibri"/>
-              </w:rPr>
-            </w:pPr>
+                <w:sz w:val="18"/>
+                <w:szCs w:val="18"/>
+              </w:rPr>
+            </w:pPr>
+            <w:r>
+              <w:rPr>
+                <w:rFonts w:ascii="Calibri" w:eastAsia="Calibri" w:hAnsi="Calibri" w:cs="Calibri"/>
+                <w:sz w:val="18"/>
+                <w:szCs w:val="18"/>
+              </w:rPr>
+              <w:t>Leie parkeringsplass</w:t>
+            </w:r>
           </w:p>
         </w:tc>
         <w:tc>
@@ -2864,6 +3162,12 @@
                 <w:rFonts w:ascii="Calibri" w:eastAsia="Calibri" w:hAnsi="Calibri" w:cs="Calibri"/>
               </w:rPr>
             </w:pPr>
+            <w:r>
+              <w:rPr>
+                <w:rFonts w:ascii="Calibri" w:eastAsia="Calibri" w:hAnsi="Calibri" w:cs="Calibri"/>
+              </w:rPr>
+              <w:t>LARGE</w:t>
+            </w:r>
           </w:p>
         </w:tc>
         <w:tc>
@@ -2888,6 +3192,12 @@
                 <w:rFonts w:ascii="Calibri" w:eastAsia="Calibri" w:hAnsi="Calibri" w:cs="Calibri"/>
               </w:rPr>
             </w:pPr>
+            <w:r>
+              <w:rPr>
+                <w:rFonts w:ascii="Calibri" w:eastAsia="Calibri" w:hAnsi="Calibri" w:cs="Calibri"/>
+              </w:rPr>
+              <w:t>X-LARGE</w:t>
+            </w:r>
           </w:p>
         </w:tc>
         <w:tc>
@@ -2912,6 +3222,12 @@
                 <w:rFonts w:ascii="Calibri" w:eastAsia="Calibri" w:hAnsi="Calibri" w:cs="Calibri"/>
               </w:rPr>
             </w:pPr>
+            <w:r>
+              <w:rPr>
+                <w:rFonts w:ascii="Calibri" w:eastAsia="Calibri" w:hAnsi="Calibri" w:cs="Calibri"/>
+              </w:rPr>
+              <w:t>4</w:t>
+            </w:r>
           </w:p>
         </w:tc>
         <w:tc>
@@ -2936,16 +3252,16 @@
                 <w:rFonts w:ascii="Calibri" w:eastAsia="Calibri" w:hAnsi="Calibri" w:cs="Calibri"/>
               </w:rPr>
             </w:pPr>
+            <w:r>
+              <w:rPr>
+                <w:rFonts w:ascii="Calibri" w:eastAsia="Calibri" w:hAnsi="Calibri" w:cs="Calibri"/>
+              </w:rPr>
+              <w:t>JA</w:t>
+            </w:r>
           </w:p>
         </w:tc>
       </w:tr>
       <w:tr>
-        <w:tblPrEx>
-          <w:tblCellMar>
-            <w:top w:w="0" w:type="dxa"/>
-            <w:bottom w:w="0" w:type="dxa"/>
-          </w:tblCellMar>
-        </w:tblPrEx>
         <w:trPr>
           <w:trHeight w:val="1"/>
         </w:trPr>
@@ -2999,8 +3315,18 @@
               <w:spacing w:after="0" w:line="240" w:lineRule="auto"/>
               <w:rPr>
                 <w:rFonts w:ascii="Calibri" w:eastAsia="Calibri" w:hAnsi="Calibri" w:cs="Calibri"/>
-              </w:rPr>
-            </w:pPr>
+                <w:sz w:val="18"/>
+                <w:szCs w:val="18"/>
+              </w:rPr>
+            </w:pPr>
+            <w:r>
+              <w:rPr>
+                <w:rFonts w:ascii="Calibri" w:eastAsia="Calibri" w:hAnsi="Calibri" w:cs="Calibri"/>
+                <w:sz w:val="18"/>
+                <w:szCs w:val="18"/>
+              </w:rPr>
+              <w:t>Venteliste ved reservasjon</w:t>
+            </w:r>
           </w:p>
         </w:tc>
         <w:tc>
@@ -3025,6 +3351,12 @@
                 <w:rFonts w:ascii="Calibri" w:eastAsia="Calibri" w:hAnsi="Calibri" w:cs="Calibri"/>
               </w:rPr>
             </w:pPr>
+            <w:r>
+              <w:rPr>
+                <w:rFonts w:ascii="Calibri" w:eastAsia="Calibri" w:hAnsi="Calibri" w:cs="Calibri"/>
+              </w:rPr>
+              <w:t>LARGE</w:t>
+            </w:r>
           </w:p>
         </w:tc>
         <w:tc>
@@ -3049,6 +3381,12 @@
                 <w:rFonts w:ascii="Calibri" w:eastAsia="Calibri" w:hAnsi="Calibri" w:cs="Calibri"/>
               </w:rPr>
             </w:pPr>
+            <w:r>
+              <w:rPr>
+                <w:rFonts w:ascii="Calibri" w:eastAsia="Calibri" w:hAnsi="Calibri" w:cs="Calibri"/>
+              </w:rPr>
+              <w:t>MEDIUM</w:t>
+            </w:r>
           </w:p>
         </w:tc>
         <w:tc>
@@ -3073,6 +3411,12 @@
                 <w:rFonts w:ascii="Calibri" w:eastAsia="Calibri" w:hAnsi="Calibri" w:cs="Calibri"/>
               </w:rPr>
             </w:pPr>
+            <w:r>
+              <w:rPr>
+                <w:rFonts w:ascii="Calibri" w:eastAsia="Calibri" w:hAnsi="Calibri" w:cs="Calibri"/>
+              </w:rPr>
+              <w:t>-2</w:t>
+            </w:r>
           </w:p>
         </w:tc>
         <w:tc>
@@ -3097,16 +3441,16 @@
                 <w:rFonts w:ascii="Calibri" w:eastAsia="Calibri" w:hAnsi="Calibri" w:cs="Calibri"/>
               </w:rPr>
             </w:pPr>
+            <w:r>
+              <w:rPr>
+                <w:rFonts w:ascii="Calibri" w:eastAsia="Calibri" w:hAnsi="Calibri" w:cs="Calibri"/>
+              </w:rPr>
+              <w:t>NEI</w:t>
+            </w:r>
           </w:p>
         </w:tc>
       </w:tr>
       <w:tr>
-        <w:tblPrEx>
-          <w:tblCellMar>
-            <w:top w:w="0" w:type="dxa"/>
-            <w:bottom w:w="0" w:type="dxa"/>
-          </w:tblCellMar>
-        </w:tblPrEx>
         <w:trPr>
           <w:trHeight w:val="1"/>
         </w:trPr>
@@ -3160,8 +3504,18 @@
               <w:spacing w:after="0" w:line="240" w:lineRule="auto"/>
               <w:rPr>
                 <w:rFonts w:ascii="Calibri" w:eastAsia="Calibri" w:hAnsi="Calibri" w:cs="Calibri"/>
-              </w:rPr>
-            </w:pPr>
+                <w:sz w:val="18"/>
+                <w:szCs w:val="18"/>
+              </w:rPr>
+            </w:pPr>
+            <w:r>
+              <w:rPr>
+                <w:rFonts w:ascii="Calibri" w:eastAsia="Calibri" w:hAnsi="Calibri" w:cs="Calibri"/>
+                <w:sz w:val="18"/>
+                <w:szCs w:val="18"/>
+              </w:rPr>
+              <w:t xml:space="preserve">Varsel hvis plass blir ledig ved reservasjon </w:t>
+            </w:r>
           </w:p>
         </w:tc>
         <w:tc>
@@ -3186,6 +3540,12 @@
                 <w:rFonts w:ascii="Calibri" w:eastAsia="Calibri" w:hAnsi="Calibri" w:cs="Calibri"/>
               </w:rPr>
             </w:pPr>
+            <w:r>
+              <w:rPr>
+                <w:rFonts w:ascii="Calibri" w:eastAsia="Calibri" w:hAnsi="Calibri" w:cs="Calibri"/>
+              </w:rPr>
+              <w:t>MEDIUM</w:t>
+            </w:r>
           </w:p>
         </w:tc>
         <w:tc>
@@ -3210,6 +3570,12 @@
                 <w:rFonts w:ascii="Calibri" w:eastAsia="Calibri" w:hAnsi="Calibri" w:cs="Calibri"/>
               </w:rPr>
             </w:pPr>
+            <w:r>
+              <w:rPr>
+                <w:rFonts w:ascii="Calibri" w:eastAsia="Calibri" w:hAnsi="Calibri" w:cs="Calibri"/>
+              </w:rPr>
+              <w:t>MEDIUM</w:t>
+            </w:r>
           </w:p>
         </w:tc>
         <w:tc>
@@ -3234,6 +3600,12 @@
                 <w:rFonts w:ascii="Calibri" w:eastAsia="Calibri" w:hAnsi="Calibri" w:cs="Calibri"/>
               </w:rPr>
             </w:pPr>
+            <w:r>
+              <w:rPr>
+                <w:rFonts w:ascii="Calibri" w:eastAsia="Calibri" w:hAnsi="Calibri" w:cs="Calibri"/>
+              </w:rPr>
+              <w:t>0</w:t>
+            </w:r>
           </w:p>
         </w:tc>
         <w:tc>
@@ -3258,16 +3630,16 @@
                 <w:rFonts w:ascii="Calibri" w:eastAsia="Calibri" w:hAnsi="Calibri" w:cs="Calibri"/>
               </w:rPr>
             </w:pPr>
+            <w:r>
+              <w:rPr>
+                <w:rFonts w:ascii="Calibri" w:eastAsia="Calibri" w:hAnsi="Calibri" w:cs="Calibri"/>
+              </w:rPr>
+              <w:t>NEI</w:t>
+            </w:r>
           </w:p>
         </w:tc>
       </w:tr>
       <w:tr>
-        <w:tblPrEx>
-          <w:tblCellMar>
-            <w:top w:w="0" w:type="dxa"/>
-            <w:bottom w:w="0" w:type="dxa"/>
-          </w:tblCellMar>
-        </w:tblPrEx>
         <w:trPr>
           <w:trHeight w:val="1"/>
         </w:trPr>
@@ -3321,8 +3693,18 @@
               <w:spacing w:after="0" w:line="240" w:lineRule="auto"/>
               <w:rPr>
                 <w:rFonts w:ascii="Calibri" w:eastAsia="Calibri" w:hAnsi="Calibri" w:cs="Calibri"/>
-              </w:rPr>
-            </w:pPr>
+                <w:sz w:val="18"/>
+                <w:szCs w:val="18"/>
+              </w:rPr>
+            </w:pPr>
+            <w:r>
+              <w:rPr>
+                <w:rFonts w:ascii="Calibri" w:eastAsia="Calibri" w:hAnsi="Calibri" w:cs="Calibri"/>
+                <w:sz w:val="18"/>
+                <w:szCs w:val="18"/>
+              </w:rPr>
+              <w:t>Legge til ny parkeringsplass</w:t>
+            </w:r>
           </w:p>
         </w:tc>
         <w:tc>
@@ -3347,6 +3729,12 @@
                 <w:rFonts w:ascii="Calibri" w:eastAsia="Calibri" w:hAnsi="Calibri" w:cs="Calibri"/>
               </w:rPr>
             </w:pPr>
+            <w:r>
+              <w:rPr>
+                <w:rFonts w:ascii="Calibri" w:eastAsia="Calibri" w:hAnsi="Calibri" w:cs="Calibri"/>
+              </w:rPr>
+              <w:t>X-LARGE</w:t>
+            </w:r>
           </w:p>
         </w:tc>
         <w:tc>
@@ -3371,6 +3759,12 @@
                 <w:rFonts w:ascii="Calibri" w:eastAsia="Calibri" w:hAnsi="Calibri" w:cs="Calibri"/>
               </w:rPr>
             </w:pPr>
+            <w:r>
+              <w:rPr>
+                <w:rFonts w:ascii="Calibri" w:eastAsia="Calibri" w:hAnsi="Calibri" w:cs="Calibri"/>
+              </w:rPr>
+              <w:t>X-LARGE</w:t>
+            </w:r>
           </w:p>
         </w:tc>
         <w:tc>
@@ -3395,6 +3789,12 @@
                 <w:rFonts w:ascii="Calibri" w:eastAsia="Calibri" w:hAnsi="Calibri" w:cs="Calibri"/>
               </w:rPr>
             </w:pPr>
+            <w:r>
+              <w:rPr>
+                <w:rFonts w:ascii="Calibri" w:eastAsia="Calibri" w:hAnsi="Calibri" w:cs="Calibri"/>
+              </w:rPr>
+              <w:t>0</w:t>
+            </w:r>
           </w:p>
         </w:tc>
         <w:tc>
@@ -3419,16 +3819,16 @@
                 <w:rFonts w:ascii="Calibri" w:eastAsia="Calibri" w:hAnsi="Calibri" w:cs="Calibri"/>
               </w:rPr>
             </w:pPr>
+            <w:r>
+              <w:rPr>
+                <w:rFonts w:ascii="Calibri" w:eastAsia="Calibri" w:hAnsi="Calibri" w:cs="Calibri"/>
+              </w:rPr>
+              <w:t>JA</w:t>
+            </w:r>
           </w:p>
         </w:tc>
       </w:tr>
       <w:tr>
-        <w:tblPrEx>
-          <w:tblCellMar>
-            <w:top w:w="0" w:type="dxa"/>
-            <w:bottom w:w="0" w:type="dxa"/>
-          </w:tblCellMar>
-        </w:tblPrEx>
         <w:trPr>
           <w:trHeight w:val="1"/>
         </w:trPr>
@@ -3482,8 +3882,18 @@
               <w:spacing w:after="0" w:line="240" w:lineRule="auto"/>
               <w:rPr>
                 <w:rFonts w:ascii="Calibri" w:eastAsia="Calibri" w:hAnsi="Calibri" w:cs="Calibri"/>
-              </w:rPr>
-            </w:pPr>
+                <w:sz w:val="18"/>
+                <w:szCs w:val="18"/>
+              </w:rPr>
+            </w:pPr>
+            <w:r>
+              <w:rPr>
+                <w:rFonts w:ascii="Calibri" w:eastAsia="Calibri" w:hAnsi="Calibri" w:cs="Calibri"/>
+                <w:sz w:val="18"/>
+                <w:szCs w:val="18"/>
+              </w:rPr>
+              <w:t>Oversikt for utleier over egne plasser</w:t>
+            </w:r>
           </w:p>
         </w:tc>
         <w:tc>
@@ -3508,6 +3918,12 @@
                 <w:rFonts w:ascii="Calibri" w:eastAsia="Calibri" w:hAnsi="Calibri" w:cs="Calibri"/>
               </w:rPr>
             </w:pPr>
+            <w:r>
+              <w:rPr>
+                <w:rFonts w:ascii="Calibri" w:eastAsia="Calibri" w:hAnsi="Calibri" w:cs="Calibri"/>
+              </w:rPr>
+              <w:t>LARGE</w:t>
+            </w:r>
           </w:p>
         </w:tc>
         <w:tc>
@@ -3532,6 +3948,12 @@
                 <w:rFonts w:ascii="Calibri" w:eastAsia="Calibri" w:hAnsi="Calibri" w:cs="Calibri"/>
               </w:rPr>
             </w:pPr>
+            <w:r>
+              <w:rPr>
+                <w:rFonts w:ascii="Calibri" w:eastAsia="Calibri" w:hAnsi="Calibri" w:cs="Calibri"/>
+              </w:rPr>
+              <w:t>X-LARGE</w:t>
+            </w:r>
           </w:p>
         </w:tc>
         <w:tc>
@@ -3556,6 +3978,12 @@
                 <w:rFonts w:ascii="Calibri" w:eastAsia="Calibri" w:hAnsi="Calibri" w:cs="Calibri"/>
               </w:rPr>
             </w:pPr>
+            <w:r>
+              <w:rPr>
+                <w:rFonts w:ascii="Calibri" w:eastAsia="Calibri" w:hAnsi="Calibri" w:cs="Calibri"/>
+              </w:rPr>
+              <w:t>4</w:t>
+            </w:r>
           </w:p>
         </w:tc>
         <w:tc>
@@ -3580,16 +4008,16 @@
                 <w:rFonts w:ascii="Calibri" w:eastAsia="Calibri" w:hAnsi="Calibri" w:cs="Calibri"/>
               </w:rPr>
             </w:pPr>
+            <w:r>
+              <w:rPr>
+                <w:rFonts w:ascii="Calibri" w:eastAsia="Calibri" w:hAnsi="Calibri" w:cs="Calibri"/>
+              </w:rPr>
+              <w:t>JA</w:t>
+            </w:r>
           </w:p>
         </w:tc>
       </w:tr>
       <w:tr>
-        <w:tblPrEx>
-          <w:tblCellMar>
-            <w:top w:w="0" w:type="dxa"/>
-            <w:bottom w:w="0" w:type="dxa"/>
-          </w:tblCellMar>
-        </w:tblPrEx>
         <w:trPr>
           <w:trHeight w:val="1"/>
         </w:trPr>
@@ -3643,8 +4071,18 @@
               <w:spacing w:after="0" w:line="240" w:lineRule="auto"/>
               <w:rPr>
                 <w:rFonts w:ascii="Calibri" w:eastAsia="Calibri" w:hAnsi="Calibri" w:cs="Calibri"/>
-              </w:rPr>
-            </w:pPr>
+                <w:sz w:val="18"/>
+                <w:szCs w:val="18"/>
+              </w:rPr>
+            </w:pPr>
+            <w:r>
+              <w:rPr>
+                <w:rFonts w:ascii="Calibri" w:eastAsia="Calibri" w:hAnsi="Calibri" w:cs="Calibri"/>
+                <w:sz w:val="18"/>
+                <w:szCs w:val="18"/>
+              </w:rPr>
+              <w:t>Langtidsleie med abonnement</w:t>
+            </w:r>
           </w:p>
         </w:tc>
         <w:tc>
@@ -3669,6 +4107,12 @@
                 <w:rFonts w:ascii="Calibri" w:eastAsia="Calibri" w:hAnsi="Calibri" w:cs="Calibri"/>
               </w:rPr>
             </w:pPr>
+            <w:r>
+              <w:rPr>
+                <w:rFonts w:ascii="Calibri" w:eastAsia="Calibri" w:hAnsi="Calibri" w:cs="Calibri"/>
+              </w:rPr>
+              <w:t>MEDIUM</w:t>
+            </w:r>
           </w:p>
         </w:tc>
         <w:tc>
@@ -3693,6 +4137,12 @@
                 <w:rFonts w:ascii="Calibri" w:eastAsia="Calibri" w:hAnsi="Calibri" w:cs="Calibri"/>
               </w:rPr>
             </w:pPr>
+            <w:r>
+              <w:rPr>
+                <w:rFonts w:ascii="Calibri" w:eastAsia="Calibri" w:hAnsi="Calibri" w:cs="Calibri"/>
+              </w:rPr>
+              <w:t>MEDIUM</w:t>
+            </w:r>
           </w:p>
         </w:tc>
         <w:tc>
@@ -3717,6 +4167,12 @@
                 <w:rFonts w:ascii="Calibri" w:eastAsia="Calibri" w:hAnsi="Calibri" w:cs="Calibri"/>
               </w:rPr>
             </w:pPr>
+            <w:r>
+              <w:rPr>
+                <w:rFonts w:ascii="Calibri" w:eastAsia="Calibri" w:hAnsi="Calibri" w:cs="Calibri"/>
+              </w:rPr>
+              <w:t>0</w:t>
+            </w:r>
           </w:p>
         </w:tc>
         <w:tc>
@@ -3741,16 +4197,16 @@
                 <w:rFonts w:ascii="Calibri" w:eastAsia="Calibri" w:hAnsi="Calibri" w:cs="Calibri"/>
               </w:rPr>
             </w:pPr>
+            <w:r>
+              <w:rPr>
+                <w:rFonts w:ascii="Calibri" w:eastAsia="Calibri" w:hAnsi="Calibri" w:cs="Calibri"/>
+              </w:rPr>
+              <w:t>NEI</w:t>
+            </w:r>
           </w:p>
         </w:tc>
       </w:tr>
       <w:tr>
-        <w:tblPrEx>
-          <w:tblCellMar>
-            <w:top w:w="0" w:type="dxa"/>
-            <w:bottom w:w="0" w:type="dxa"/>
-          </w:tblCellMar>
-        </w:tblPrEx>
         <w:trPr>
           <w:trHeight w:val="1"/>
         </w:trPr>
@@ -3804,8 +4260,18 @@
               <w:spacing w:after="0" w:line="240" w:lineRule="auto"/>
               <w:rPr>
                 <w:rFonts w:ascii="Calibri" w:eastAsia="Calibri" w:hAnsi="Calibri" w:cs="Calibri"/>
-              </w:rPr>
-            </w:pPr>
+                <w:sz w:val="18"/>
+                <w:szCs w:val="18"/>
+              </w:rPr>
+            </w:pPr>
+            <w:r>
+              <w:rPr>
+                <w:rFonts w:ascii="Calibri" w:eastAsia="Calibri" w:hAnsi="Calibri" w:cs="Calibri"/>
+                <w:sz w:val="18"/>
+                <w:szCs w:val="18"/>
+              </w:rPr>
+              <w:t xml:space="preserve">Registrere ny bruker </w:t>
+            </w:r>
           </w:p>
         </w:tc>
         <w:tc>
@@ -3830,6 +4296,12 @@
                 <w:rFonts w:ascii="Calibri" w:eastAsia="Calibri" w:hAnsi="Calibri" w:cs="Calibri"/>
               </w:rPr>
             </w:pPr>
+            <w:r>
+              <w:rPr>
+                <w:rFonts w:ascii="Calibri" w:eastAsia="Calibri" w:hAnsi="Calibri" w:cs="Calibri"/>
+              </w:rPr>
+              <w:t>MEDIUM</w:t>
+            </w:r>
           </w:p>
         </w:tc>
         <w:tc>
@@ -3854,6 +4326,12 @@
                 <w:rFonts w:ascii="Calibri" w:eastAsia="Calibri" w:hAnsi="Calibri" w:cs="Calibri"/>
               </w:rPr>
             </w:pPr>
+            <w:r>
+              <w:rPr>
+                <w:rFonts w:ascii="Calibri" w:eastAsia="Calibri" w:hAnsi="Calibri" w:cs="Calibri"/>
+              </w:rPr>
+              <w:t>X-LARGE</w:t>
+            </w:r>
           </w:p>
         </w:tc>
         <w:tc>
@@ -3878,6 +4356,12 @@
                 <w:rFonts w:ascii="Calibri" w:eastAsia="Calibri" w:hAnsi="Calibri" w:cs="Calibri"/>
               </w:rPr>
             </w:pPr>
+            <w:r>
+              <w:rPr>
+                <w:rFonts w:ascii="Calibri" w:eastAsia="Calibri" w:hAnsi="Calibri" w:cs="Calibri"/>
+              </w:rPr>
+              <w:t>6</w:t>
+            </w:r>
           </w:p>
         </w:tc>
         <w:tc>
@@ -3902,16 +4386,16 @@
                 <w:rFonts w:ascii="Calibri" w:eastAsia="Calibri" w:hAnsi="Calibri" w:cs="Calibri"/>
               </w:rPr>
             </w:pPr>
+            <w:r>
+              <w:rPr>
+                <w:rFonts w:ascii="Calibri" w:eastAsia="Calibri" w:hAnsi="Calibri" w:cs="Calibri"/>
+              </w:rPr>
+              <w:t>JA</w:t>
+            </w:r>
           </w:p>
         </w:tc>
       </w:tr>
       <w:tr>
-        <w:tblPrEx>
-          <w:tblCellMar>
-            <w:top w:w="0" w:type="dxa"/>
-            <w:bottom w:w="0" w:type="dxa"/>
-          </w:tblCellMar>
-        </w:tblPrEx>
         <w:trPr>
           <w:trHeight w:val="1"/>
         </w:trPr>
@@ -3965,8 +4449,18 @@
               <w:spacing w:after="0" w:line="240" w:lineRule="auto"/>
               <w:rPr>
                 <w:rFonts w:ascii="Calibri" w:eastAsia="Calibri" w:hAnsi="Calibri" w:cs="Calibri"/>
-              </w:rPr>
-            </w:pPr>
+                <w:sz w:val="18"/>
+                <w:szCs w:val="18"/>
+              </w:rPr>
+            </w:pPr>
+            <w:r>
+              <w:rPr>
+                <w:rFonts w:ascii="Calibri" w:eastAsia="Calibri" w:hAnsi="Calibri" w:cs="Calibri"/>
+                <w:sz w:val="18"/>
+                <w:szCs w:val="18"/>
+              </w:rPr>
+              <w:t>Midlertidig deaktivere plass for utleie</w:t>
+            </w:r>
           </w:p>
         </w:tc>
         <w:tc>
@@ -3991,6 +4485,12 @@
                 <w:rFonts w:ascii="Calibri" w:eastAsia="Calibri" w:hAnsi="Calibri" w:cs="Calibri"/>
               </w:rPr>
             </w:pPr>
+            <w:r>
+              <w:rPr>
+                <w:rFonts w:ascii="Calibri" w:eastAsia="Calibri" w:hAnsi="Calibri" w:cs="Calibri"/>
+              </w:rPr>
+              <w:t>SMALL</w:t>
+            </w:r>
           </w:p>
         </w:tc>
         <w:tc>
@@ -4015,6 +4515,12 @@
                 <w:rFonts w:ascii="Calibri" w:eastAsia="Calibri" w:hAnsi="Calibri" w:cs="Calibri"/>
               </w:rPr>
             </w:pPr>
+            <w:r>
+              <w:rPr>
+                <w:rFonts w:ascii="Calibri" w:eastAsia="Calibri" w:hAnsi="Calibri" w:cs="Calibri"/>
+              </w:rPr>
+              <w:t>LARGE</w:t>
+            </w:r>
           </w:p>
         </w:tc>
         <w:tc>
@@ -4039,6 +4545,12 @@
                 <w:rFonts w:ascii="Calibri" w:eastAsia="Calibri" w:hAnsi="Calibri" w:cs="Calibri"/>
               </w:rPr>
             </w:pPr>
+            <w:r>
+              <w:rPr>
+                <w:rFonts w:ascii="Calibri" w:eastAsia="Calibri" w:hAnsi="Calibri" w:cs="Calibri"/>
+              </w:rPr>
+              <w:t>3</w:t>
+            </w:r>
           </w:p>
         </w:tc>
         <w:tc>
@@ -4063,16 +4575,16 @@
                 <w:rFonts w:ascii="Calibri" w:eastAsia="Calibri" w:hAnsi="Calibri" w:cs="Calibri"/>
               </w:rPr>
             </w:pPr>
+            <w:r>
+              <w:rPr>
+                <w:rFonts w:ascii="Calibri" w:eastAsia="Calibri" w:hAnsi="Calibri" w:cs="Calibri"/>
+              </w:rPr>
+              <w:t>NEI</w:t>
+            </w:r>
           </w:p>
         </w:tc>
       </w:tr>
       <w:tr>
-        <w:tblPrEx>
-          <w:tblCellMar>
-            <w:top w:w="0" w:type="dxa"/>
-            <w:bottom w:w="0" w:type="dxa"/>
-          </w:tblCellMar>
-        </w:tblPrEx>
         <w:trPr>
           <w:trHeight w:val="1"/>
         </w:trPr>
@@ -4126,8 +4638,18 @@
               <w:spacing w:after="0" w:line="240" w:lineRule="auto"/>
               <w:rPr>
                 <w:rFonts w:ascii="Calibri" w:eastAsia="Calibri" w:hAnsi="Calibri" w:cs="Calibri"/>
-              </w:rPr>
-            </w:pPr>
+                <w:sz w:val="18"/>
+                <w:szCs w:val="18"/>
+              </w:rPr>
+            </w:pPr>
+            <w:r>
+              <w:rPr>
+                <w:rFonts w:ascii="Calibri" w:eastAsia="Calibri" w:hAnsi="Calibri" w:cs="Calibri"/>
+                <w:sz w:val="18"/>
+                <w:szCs w:val="18"/>
+              </w:rPr>
+              <w:t>Utleier slette plasser</w:t>
+            </w:r>
           </w:p>
         </w:tc>
         <w:tc>
@@ -4152,6 +4674,12 @@
                 <w:rFonts w:ascii="Calibri" w:eastAsia="Calibri" w:hAnsi="Calibri" w:cs="Calibri"/>
               </w:rPr>
             </w:pPr>
+            <w:r>
+              <w:rPr>
+                <w:rFonts w:ascii="Calibri" w:eastAsia="Calibri" w:hAnsi="Calibri" w:cs="Calibri"/>
+              </w:rPr>
+              <w:t>MEDIUM</w:t>
+            </w:r>
           </w:p>
         </w:tc>
         <w:tc>
@@ -4176,6 +4704,12 @@
                 <w:rFonts w:ascii="Calibri" w:eastAsia="Calibri" w:hAnsi="Calibri" w:cs="Calibri"/>
               </w:rPr>
             </w:pPr>
+            <w:r>
+              <w:rPr>
+                <w:rFonts w:ascii="Calibri" w:eastAsia="Calibri" w:hAnsi="Calibri" w:cs="Calibri"/>
+              </w:rPr>
+              <w:t>LARGE</w:t>
+            </w:r>
           </w:p>
         </w:tc>
         <w:tc>
@@ -4200,6 +4734,12 @@
                 <w:rFonts w:ascii="Calibri" w:eastAsia="Calibri" w:hAnsi="Calibri" w:cs="Calibri"/>
               </w:rPr>
             </w:pPr>
+            <w:r>
+              <w:rPr>
+                <w:rFonts w:ascii="Calibri" w:eastAsia="Calibri" w:hAnsi="Calibri" w:cs="Calibri"/>
+              </w:rPr>
+              <w:t>2</w:t>
+            </w:r>
           </w:p>
         </w:tc>
         <w:tc>
@@ -4224,16 +4764,16 @@
                 <w:rFonts w:ascii="Calibri" w:eastAsia="Calibri" w:hAnsi="Calibri" w:cs="Calibri"/>
               </w:rPr>
             </w:pPr>
+            <w:r>
+              <w:rPr>
+                <w:rFonts w:ascii="Calibri" w:eastAsia="Calibri" w:hAnsi="Calibri" w:cs="Calibri"/>
+              </w:rPr>
+              <w:t>JA</w:t>
+            </w:r>
           </w:p>
         </w:tc>
       </w:tr>
       <w:tr>
-        <w:tblPrEx>
-          <w:tblCellMar>
-            <w:top w:w="0" w:type="dxa"/>
-            <w:bottom w:w="0" w:type="dxa"/>
-          </w:tblCellMar>
-        </w:tblPrEx>
         <w:trPr>
           <w:trHeight w:val="1"/>
         </w:trPr>
@@ -4287,8 +4827,18 @@
               <w:spacing w:after="0" w:line="240" w:lineRule="auto"/>
               <w:rPr>
                 <w:rFonts w:ascii="Calibri" w:eastAsia="Calibri" w:hAnsi="Calibri" w:cs="Calibri"/>
-              </w:rPr>
-            </w:pPr>
+                <w:sz w:val="18"/>
+                <w:szCs w:val="18"/>
+              </w:rPr>
+            </w:pPr>
+            <w:r>
+              <w:rPr>
+                <w:rFonts w:ascii="Calibri" w:eastAsia="Calibri" w:hAnsi="Calibri" w:cs="Calibri"/>
+                <w:sz w:val="18"/>
+                <w:szCs w:val="18"/>
+              </w:rPr>
+              <w:t>Historikk på hvem som har leid plass</w:t>
+            </w:r>
           </w:p>
         </w:tc>
         <w:tc>
@@ -4313,6 +4863,12 @@
                 <w:rFonts w:ascii="Calibri" w:eastAsia="Calibri" w:hAnsi="Calibri" w:cs="Calibri"/>
               </w:rPr>
             </w:pPr>
+            <w:r>
+              <w:rPr>
+                <w:rFonts w:ascii="Calibri" w:eastAsia="Calibri" w:hAnsi="Calibri" w:cs="Calibri"/>
+              </w:rPr>
+              <w:t>LARGE</w:t>
+            </w:r>
           </w:p>
         </w:tc>
         <w:tc>
@@ -4337,6 +4893,12 @@
                 <w:rFonts w:ascii="Calibri" w:eastAsia="Calibri" w:hAnsi="Calibri" w:cs="Calibri"/>
               </w:rPr>
             </w:pPr>
+            <w:r>
+              <w:rPr>
+                <w:rFonts w:ascii="Calibri" w:eastAsia="Calibri" w:hAnsi="Calibri" w:cs="Calibri"/>
+              </w:rPr>
+              <w:t>LARGE</w:t>
+            </w:r>
           </w:p>
         </w:tc>
         <w:tc>
@@ -4361,6 +4923,12 @@
                 <w:rFonts w:ascii="Calibri" w:eastAsia="Calibri" w:hAnsi="Calibri" w:cs="Calibri"/>
               </w:rPr>
             </w:pPr>
+            <w:r>
+              <w:rPr>
+                <w:rFonts w:ascii="Calibri" w:eastAsia="Calibri" w:hAnsi="Calibri" w:cs="Calibri"/>
+              </w:rPr>
+              <w:t>0</w:t>
+            </w:r>
           </w:p>
         </w:tc>
         <w:tc>
@@ -4385,16 +4953,16 @@
                 <w:rFonts w:ascii="Calibri" w:eastAsia="Calibri" w:hAnsi="Calibri" w:cs="Calibri"/>
               </w:rPr>
             </w:pPr>
+            <w:r>
+              <w:rPr>
+                <w:rFonts w:ascii="Calibri" w:eastAsia="Calibri" w:hAnsi="Calibri" w:cs="Calibri"/>
+              </w:rPr>
+              <w:t>JA</w:t>
+            </w:r>
           </w:p>
         </w:tc>
       </w:tr>
       <w:tr>
-        <w:tblPrEx>
-          <w:tblCellMar>
-            <w:top w:w="0" w:type="dxa"/>
-            <w:bottom w:w="0" w:type="dxa"/>
-          </w:tblCellMar>
-        </w:tblPrEx>
         <w:trPr>
           <w:trHeight w:val="1"/>
         </w:trPr>
@@ -4448,8 +5016,18 @@
               <w:spacing w:after="0" w:line="240" w:lineRule="auto"/>
               <w:rPr>
                 <w:rFonts w:ascii="Calibri" w:eastAsia="Calibri" w:hAnsi="Calibri" w:cs="Calibri"/>
-              </w:rPr>
-            </w:pPr>
+                <w:sz w:val="18"/>
+                <w:szCs w:val="18"/>
+              </w:rPr>
+            </w:pPr>
+            <w:r>
+              <w:rPr>
+                <w:rFonts w:ascii="Calibri" w:eastAsia="Calibri" w:hAnsi="Calibri" w:cs="Calibri"/>
+                <w:sz w:val="18"/>
+                <w:szCs w:val="18"/>
+              </w:rPr>
+              <w:t>Blokkere visse brukere fra å leie plass</w:t>
+            </w:r>
           </w:p>
         </w:tc>
         <w:tc>
@@ -4474,6 +5052,12 @@
                 <w:rFonts w:ascii="Calibri" w:eastAsia="Calibri" w:hAnsi="Calibri" w:cs="Calibri"/>
               </w:rPr>
             </w:pPr>
+            <w:r>
+              <w:rPr>
+                <w:rFonts w:ascii="Calibri" w:eastAsia="Calibri" w:hAnsi="Calibri" w:cs="Calibri"/>
+              </w:rPr>
+              <w:t>MEDIUM</w:t>
+            </w:r>
           </w:p>
         </w:tc>
         <w:tc>
@@ -4498,6 +5082,12 @@
                 <w:rFonts w:ascii="Calibri" w:eastAsia="Calibri" w:hAnsi="Calibri" w:cs="Calibri"/>
               </w:rPr>
             </w:pPr>
+            <w:r>
+              <w:rPr>
+                <w:rFonts w:ascii="Calibri" w:eastAsia="Calibri" w:hAnsi="Calibri" w:cs="Calibri"/>
+              </w:rPr>
+              <w:t>SMALL</w:t>
+            </w:r>
           </w:p>
         </w:tc>
         <w:tc>
@@ -4522,6 +5112,12 @@
                 <w:rFonts w:ascii="Calibri" w:eastAsia="Calibri" w:hAnsi="Calibri" w:cs="Calibri"/>
               </w:rPr>
             </w:pPr>
+            <w:r>
+              <w:rPr>
+                <w:rFonts w:ascii="Calibri" w:eastAsia="Calibri" w:hAnsi="Calibri" w:cs="Calibri"/>
+              </w:rPr>
+              <w:t>-1</w:t>
+            </w:r>
           </w:p>
         </w:tc>
         <w:tc>
@@ -4546,16 +5142,16 @@
                 <w:rFonts w:ascii="Calibri" w:eastAsia="Calibri" w:hAnsi="Calibri" w:cs="Calibri"/>
               </w:rPr>
             </w:pPr>
+            <w:r>
+              <w:rPr>
+                <w:rFonts w:ascii="Calibri" w:eastAsia="Calibri" w:hAnsi="Calibri" w:cs="Calibri"/>
+              </w:rPr>
+              <w:t>NEI</w:t>
+            </w:r>
           </w:p>
         </w:tc>
       </w:tr>
       <w:tr>
-        <w:tblPrEx>
-          <w:tblCellMar>
-            <w:top w:w="0" w:type="dxa"/>
-            <w:bottom w:w="0" w:type="dxa"/>
-          </w:tblCellMar>
-        </w:tblPrEx>
         <w:trPr>
           <w:trHeight w:val="1"/>
         </w:trPr>
@@ -4609,8 +5205,18 @@
               <w:spacing w:after="0" w:line="240" w:lineRule="auto"/>
               <w:rPr>
                 <w:rFonts w:ascii="Calibri" w:eastAsia="Calibri" w:hAnsi="Calibri" w:cs="Calibri"/>
-              </w:rPr>
-            </w:pPr>
+                <w:sz w:val="18"/>
+                <w:szCs w:val="18"/>
+              </w:rPr>
+            </w:pPr>
+            <w:r>
+              <w:rPr>
+                <w:rFonts w:ascii="Calibri" w:eastAsia="Calibri" w:hAnsi="Calibri" w:cs="Calibri"/>
+                <w:sz w:val="18"/>
+                <w:szCs w:val="18"/>
+              </w:rPr>
+              <w:t>Utleier gi karakter på bruker</w:t>
+            </w:r>
           </w:p>
         </w:tc>
         <w:tc>
@@ -4635,6 +5241,12 @@
                 <w:rFonts w:ascii="Calibri" w:eastAsia="Calibri" w:hAnsi="Calibri" w:cs="Calibri"/>
               </w:rPr>
             </w:pPr>
+            <w:r>
+              <w:rPr>
+                <w:rFonts w:ascii="Calibri" w:eastAsia="Calibri" w:hAnsi="Calibri" w:cs="Calibri"/>
+              </w:rPr>
+              <w:t>MEDIUM</w:t>
+            </w:r>
           </w:p>
         </w:tc>
         <w:tc>
@@ -4659,6 +5271,12 @@
                 <w:rFonts w:ascii="Calibri" w:eastAsia="Calibri" w:hAnsi="Calibri" w:cs="Calibri"/>
               </w:rPr>
             </w:pPr>
+            <w:r>
+              <w:rPr>
+                <w:rFonts w:ascii="Calibri" w:eastAsia="Calibri" w:hAnsi="Calibri" w:cs="Calibri"/>
+              </w:rPr>
+              <w:t>MEDIUM</w:t>
+            </w:r>
           </w:p>
         </w:tc>
         <w:tc>
@@ -4683,6 +5301,12 @@
                 <w:rFonts w:ascii="Calibri" w:eastAsia="Calibri" w:hAnsi="Calibri" w:cs="Calibri"/>
               </w:rPr>
             </w:pPr>
+            <w:r>
+              <w:rPr>
+                <w:rFonts w:ascii="Calibri" w:eastAsia="Calibri" w:hAnsi="Calibri" w:cs="Calibri"/>
+              </w:rPr>
+              <w:t>0</w:t>
+            </w:r>
           </w:p>
         </w:tc>
         <w:tc>
@@ -4707,16 +5331,16 @@
                 <w:rFonts w:ascii="Calibri" w:eastAsia="Calibri" w:hAnsi="Calibri" w:cs="Calibri"/>
               </w:rPr>
             </w:pPr>
+            <w:r>
+              <w:rPr>
+                <w:rFonts w:ascii="Calibri" w:eastAsia="Calibri" w:hAnsi="Calibri" w:cs="Calibri"/>
+              </w:rPr>
+              <w:t>NEI</w:t>
+            </w:r>
           </w:p>
         </w:tc>
       </w:tr>
       <w:tr>
-        <w:tblPrEx>
-          <w:tblCellMar>
-            <w:top w:w="0" w:type="dxa"/>
-            <w:bottom w:w="0" w:type="dxa"/>
-          </w:tblCellMar>
-        </w:tblPrEx>
         <w:trPr>
           <w:trHeight w:val="1"/>
         </w:trPr>
@@ -4770,8 +5394,18 @@
               <w:spacing w:after="0" w:line="240" w:lineRule="auto"/>
               <w:rPr>
                 <w:rFonts w:ascii="Calibri" w:eastAsia="Calibri" w:hAnsi="Calibri" w:cs="Calibri"/>
-              </w:rPr>
-            </w:pPr>
+                <w:sz w:val="18"/>
+                <w:szCs w:val="18"/>
+              </w:rPr>
+            </w:pPr>
+            <w:r>
+              <w:rPr>
+                <w:rFonts w:ascii="Calibri" w:eastAsia="Calibri" w:hAnsi="Calibri" w:cs="Calibri"/>
+                <w:sz w:val="18"/>
+                <w:szCs w:val="18"/>
+              </w:rPr>
+              <w:t>Se tidligere betalinger</w:t>
+            </w:r>
           </w:p>
         </w:tc>
         <w:tc>
@@ -4796,6 +5430,12 @@
                 <w:rFonts w:ascii="Calibri" w:eastAsia="Calibri" w:hAnsi="Calibri" w:cs="Calibri"/>
               </w:rPr>
             </w:pPr>
+            <w:r>
+              <w:rPr>
+                <w:rFonts w:ascii="Calibri" w:eastAsia="Calibri" w:hAnsi="Calibri" w:cs="Calibri"/>
+              </w:rPr>
+              <w:t>MEDIUM</w:t>
+            </w:r>
           </w:p>
         </w:tc>
         <w:tc>
@@ -4820,6 +5460,12 @@
                 <w:rFonts w:ascii="Calibri" w:eastAsia="Calibri" w:hAnsi="Calibri" w:cs="Calibri"/>
               </w:rPr>
             </w:pPr>
+            <w:r>
+              <w:rPr>
+                <w:rFonts w:ascii="Calibri" w:eastAsia="Calibri" w:hAnsi="Calibri" w:cs="Calibri"/>
+              </w:rPr>
+              <w:t>LARGE</w:t>
+            </w:r>
           </w:p>
         </w:tc>
         <w:tc>
@@ -4844,6 +5490,12 @@
                 <w:rFonts w:ascii="Calibri" w:eastAsia="Calibri" w:hAnsi="Calibri" w:cs="Calibri"/>
               </w:rPr>
             </w:pPr>
+            <w:r>
+              <w:rPr>
+                <w:rFonts w:ascii="Calibri" w:eastAsia="Calibri" w:hAnsi="Calibri" w:cs="Calibri"/>
+              </w:rPr>
+              <w:t>2</w:t>
+            </w:r>
           </w:p>
         </w:tc>
         <w:tc>
@@ -4868,16 +5520,16 @@
                 <w:rFonts w:ascii="Calibri" w:eastAsia="Calibri" w:hAnsi="Calibri" w:cs="Calibri"/>
               </w:rPr>
             </w:pPr>
+            <w:r>
+              <w:rPr>
+                <w:rFonts w:ascii="Calibri" w:eastAsia="Calibri" w:hAnsi="Calibri" w:cs="Calibri"/>
+              </w:rPr>
+              <w:t>JA</w:t>
+            </w:r>
           </w:p>
         </w:tc>
       </w:tr>
       <w:tr>
-        <w:tblPrEx>
-          <w:tblCellMar>
-            <w:top w:w="0" w:type="dxa"/>
-            <w:bottom w:w="0" w:type="dxa"/>
-          </w:tblCellMar>
-        </w:tblPrEx>
         <w:trPr>
           <w:trHeight w:val="1"/>
         </w:trPr>
@@ -4931,8 +5583,18 @@
               <w:spacing w:after="0" w:line="240" w:lineRule="auto"/>
               <w:rPr>
                 <w:rFonts w:ascii="Calibri" w:eastAsia="Calibri" w:hAnsi="Calibri" w:cs="Calibri"/>
-              </w:rPr>
-            </w:pPr>
+                <w:sz w:val="18"/>
+                <w:szCs w:val="18"/>
+              </w:rPr>
+            </w:pPr>
+            <w:r>
+              <w:rPr>
+                <w:rFonts w:ascii="Calibri" w:eastAsia="Calibri" w:hAnsi="Calibri" w:cs="Calibri"/>
+                <w:sz w:val="18"/>
+                <w:szCs w:val="18"/>
+              </w:rPr>
+              <w:t>Automatisk trekk fra kort</w:t>
+            </w:r>
           </w:p>
         </w:tc>
         <w:tc>
@@ -4957,6 +5619,12 @@
                 <w:rFonts w:ascii="Calibri" w:eastAsia="Calibri" w:hAnsi="Calibri" w:cs="Calibri"/>
               </w:rPr>
             </w:pPr>
+            <w:r>
+              <w:rPr>
+                <w:rFonts w:ascii="Calibri" w:eastAsia="Calibri" w:hAnsi="Calibri" w:cs="Calibri"/>
+              </w:rPr>
+              <w:t>MEDIUM</w:t>
+            </w:r>
           </w:p>
         </w:tc>
         <w:tc>
@@ -4981,6 +5649,12 @@
                 <w:rFonts w:ascii="Calibri" w:eastAsia="Calibri" w:hAnsi="Calibri" w:cs="Calibri"/>
               </w:rPr>
             </w:pPr>
+            <w:r>
+              <w:rPr>
+                <w:rFonts w:ascii="Calibri" w:eastAsia="Calibri" w:hAnsi="Calibri" w:cs="Calibri"/>
+              </w:rPr>
+              <w:t>X-LARGE</w:t>
+            </w:r>
           </w:p>
         </w:tc>
         <w:tc>
@@ -5005,6 +5679,12 @@
                 <w:rFonts w:ascii="Calibri" w:eastAsia="Calibri" w:hAnsi="Calibri" w:cs="Calibri"/>
               </w:rPr>
             </w:pPr>
+            <w:r>
+              <w:rPr>
+                <w:rFonts w:ascii="Calibri" w:eastAsia="Calibri" w:hAnsi="Calibri" w:cs="Calibri"/>
+              </w:rPr>
+              <w:t>6</w:t>
+            </w:r>
           </w:p>
         </w:tc>
         <w:tc>
@@ -5029,16 +5709,16 @@
                 <w:rFonts w:ascii="Calibri" w:eastAsia="Calibri" w:hAnsi="Calibri" w:cs="Calibri"/>
               </w:rPr>
             </w:pPr>
+            <w:r>
+              <w:rPr>
+                <w:rFonts w:ascii="Calibri" w:eastAsia="Calibri" w:hAnsi="Calibri" w:cs="Calibri"/>
+              </w:rPr>
+              <w:t>JA</w:t>
+            </w:r>
           </w:p>
         </w:tc>
       </w:tr>
       <w:tr>
-        <w:tblPrEx>
-          <w:tblCellMar>
-            <w:top w:w="0" w:type="dxa"/>
-            <w:bottom w:w="0" w:type="dxa"/>
-          </w:tblCellMar>
-        </w:tblPrEx>
         <w:trPr>
           <w:trHeight w:val="1"/>
         </w:trPr>
@@ -5068,7 +5748,13 @@
               <w:rPr>
                 <w:rFonts w:ascii="Calibri" w:eastAsia="Calibri" w:hAnsi="Calibri" w:cs="Calibri"/>
               </w:rPr>
-              <w:t>30</w:t>
+              <w:t>3</w:t>
+            </w:r>
+            <w:r>
+              <w:rPr>
+                <w:rFonts w:ascii="Calibri" w:eastAsia="Calibri" w:hAnsi="Calibri" w:cs="Calibri"/>
+              </w:rPr>
+              <w:t>0</w:t>
             </w:r>
           </w:p>
         </w:tc>
@@ -5092,8 +5778,18 @@
               <w:spacing w:after="0" w:line="240" w:lineRule="auto"/>
               <w:rPr>
                 <w:rFonts w:ascii="Calibri" w:eastAsia="Calibri" w:hAnsi="Calibri" w:cs="Calibri"/>
-              </w:rPr>
-            </w:pPr>
+                <w:sz w:val="18"/>
+                <w:szCs w:val="18"/>
+              </w:rPr>
+            </w:pPr>
+            <w:r>
+              <w:rPr>
+                <w:rFonts w:ascii="Calibri" w:eastAsia="Calibri" w:hAnsi="Calibri" w:cs="Calibri"/>
+                <w:sz w:val="18"/>
+                <w:szCs w:val="18"/>
+              </w:rPr>
+              <w:t>Månedlige trekk for langtidsleie</w:t>
+            </w:r>
           </w:p>
         </w:tc>
         <w:tc>
@@ -5118,6 +5814,12 @@
                 <w:rFonts w:ascii="Calibri" w:eastAsia="Calibri" w:hAnsi="Calibri" w:cs="Calibri"/>
               </w:rPr>
             </w:pPr>
+            <w:r>
+              <w:rPr>
+                <w:rFonts w:ascii="Calibri" w:eastAsia="Calibri" w:hAnsi="Calibri" w:cs="Calibri"/>
+              </w:rPr>
+              <w:t>MEDIUM</w:t>
+            </w:r>
           </w:p>
         </w:tc>
         <w:tc>
@@ -5142,6 +5844,12 @@
                 <w:rFonts w:ascii="Calibri" w:eastAsia="Calibri" w:hAnsi="Calibri" w:cs="Calibri"/>
               </w:rPr>
             </w:pPr>
+            <w:r>
+              <w:rPr>
+                <w:rFonts w:ascii="Calibri" w:eastAsia="Calibri" w:hAnsi="Calibri" w:cs="Calibri"/>
+              </w:rPr>
+              <w:t>LARGE</w:t>
+            </w:r>
           </w:p>
         </w:tc>
         <w:tc>
@@ -5166,6 +5874,12 @@
                 <w:rFonts w:ascii="Calibri" w:eastAsia="Calibri" w:hAnsi="Calibri" w:cs="Calibri"/>
               </w:rPr>
             </w:pPr>
+            <w:r>
+              <w:rPr>
+                <w:rFonts w:ascii="Calibri" w:eastAsia="Calibri" w:hAnsi="Calibri" w:cs="Calibri"/>
+              </w:rPr>
+              <w:t>2</w:t>
+            </w:r>
           </w:p>
         </w:tc>
         <w:tc>
@@ -5190,16 +5904,16 @@
                 <w:rFonts w:ascii="Calibri" w:eastAsia="Calibri" w:hAnsi="Calibri" w:cs="Calibri"/>
               </w:rPr>
             </w:pPr>
+            <w:r>
+              <w:rPr>
+                <w:rFonts w:ascii="Calibri" w:eastAsia="Calibri" w:hAnsi="Calibri" w:cs="Calibri"/>
+              </w:rPr>
+              <w:t>NEI</w:t>
+            </w:r>
           </w:p>
         </w:tc>
       </w:tr>
       <w:tr>
-        <w:tblPrEx>
-          <w:tblCellMar>
-            <w:top w:w="0" w:type="dxa"/>
-            <w:bottom w:w="0" w:type="dxa"/>
-          </w:tblCellMar>
-        </w:tblPrEx>
         <w:trPr>
           <w:trHeight w:val="1"/>
         </w:trPr>
@@ -5229,7 +5943,13 @@
               <w:rPr>
                 <w:rFonts w:ascii="Calibri" w:eastAsia="Calibri" w:hAnsi="Calibri" w:cs="Calibri"/>
               </w:rPr>
-              <w:t>31</w:t>
+              <w:t>3</w:t>
+            </w:r>
+            <w:r>
+              <w:rPr>
+                <w:rFonts w:ascii="Calibri" w:eastAsia="Calibri" w:hAnsi="Calibri" w:cs="Calibri"/>
+              </w:rPr>
+              <w:t>1</w:t>
             </w:r>
           </w:p>
         </w:tc>
@@ -5253,8 +5973,18 @@
               <w:spacing w:after="0" w:line="240" w:lineRule="auto"/>
               <w:rPr>
                 <w:rFonts w:ascii="Calibri" w:eastAsia="Calibri" w:hAnsi="Calibri" w:cs="Calibri"/>
-              </w:rPr>
-            </w:pPr>
+                <w:sz w:val="18"/>
+                <w:szCs w:val="18"/>
+              </w:rPr>
+            </w:pPr>
+            <w:r>
+              <w:rPr>
+                <w:rFonts w:ascii="Calibri" w:eastAsia="Calibri" w:hAnsi="Calibri" w:cs="Calibri"/>
+                <w:sz w:val="18"/>
+                <w:szCs w:val="18"/>
+              </w:rPr>
+              <w:t>Månedlige utbetalinger til utleier</w:t>
+            </w:r>
           </w:p>
         </w:tc>
         <w:tc>
@@ -5279,6 +6009,12 @@
                 <w:rFonts w:ascii="Calibri" w:eastAsia="Calibri" w:hAnsi="Calibri" w:cs="Calibri"/>
               </w:rPr>
             </w:pPr>
+            <w:r>
+              <w:rPr>
+                <w:rFonts w:ascii="Calibri" w:eastAsia="Calibri" w:hAnsi="Calibri" w:cs="Calibri"/>
+              </w:rPr>
+              <w:t>MEDIUM</w:t>
+            </w:r>
           </w:p>
         </w:tc>
         <w:tc>
@@ -5303,6 +6039,12 @@
                 <w:rFonts w:ascii="Calibri" w:eastAsia="Calibri" w:hAnsi="Calibri" w:cs="Calibri"/>
               </w:rPr>
             </w:pPr>
+            <w:r>
+              <w:rPr>
+                <w:rFonts w:ascii="Calibri" w:eastAsia="Calibri" w:hAnsi="Calibri" w:cs="Calibri"/>
+              </w:rPr>
+              <w:t>MEDIUM</w:t>
+            </w:r>
           </w:p>
         </w:tc>
         <w:tc>
@@ -5327,6 +6069,12 @@
                 <w:rFonts w:ascii="Calibri" w:eastAsia="Calibri" w:hAnsi="Calibri" w:cs="Calibri"/>
               </w:rPr>
             </w:pPr>
+            <w:r>
+              <w:rPr>
+                <w:rFonts w:ascii="Calibri" w:eastAsia="Calibri" w:hAnsi="Calibri" w:cs="Calibri"/>
+              </w:rPr>
+              <w:t>0</w:t>
+            </w:r>
           </w:p>
         </w:tc>
         <w:tc>
@@ -5351,1460 +6099,33 @@
                 <w:rFonts w:ascii="Calibri" w:eastAsia="Calibri" w:hAnsi="Calibri" w:cs="Calibri"/>
               </w:rPr>
             </w:pPr>
-          </w:p>
-        </w:tc>
-      </w:tr>
-      <w:tr>
-        <w:tblPrEx>
-          <w:tblCellMar>
-            <w:top w:w="0" w:type="dxa"/>
-            <w:bottom w:w="0" w:type="dxa"/>
-          </w:tblCellMar>
-        </w:tblPrEx>
-        <w:trPr>
-          <w:trHeight w:val="1"/>
-        </w:trPr>
-        <w:tc>
-          <w:tcPr>
-            <w:tcW w:w="1012" w:type="dxa"/>
-            <w:tcBorders>
-              <w:top w:val="single" w:sz="4" w:space="0" w:color="000000"/>
-              <w:left w:val="single" w:sz="4" w:space="0" w:color="000000"/>
-              <w:bottom w:val="single" w:sz="4" w:space="0" w:color="000000"/>
-              <w:right w:val="single" w:sz="4" w:space="0" w:color="000000"/>
-            </w:tcBorders>
-            <w:shd w:val="clear" w:color="000000" w:fill="FFFFFF"/>
-            <w:tcMar>
-              <w:left w:w="108" w:type="dxa"/>
-              <w:right w:w="108" w:type="dxa"/>
-            </w:tcMar>
-          </w:tcPr>
-          <w:p>
-            <w:pPr>
-              <w:spacing w:after="0" w:line="240" w:lineRule="auto"/>
-              <w:rPr>
-                <w:rFonts w:ascii="Calibri" w:eastAsia="Calibri" w:hAnsi="Calibri" w:cs="Calibri"/>
-              </w:rPr>
-            </w:pPr>
-            <w:r>
-              <w:rPr>
-                <w:rFonts w:ascii="Calibri" w:eastAsia="Calibri" w:hAnsi="Calibri" w:cs="Calibri"/>
-              </w:rPr>
-              <w:t>32</w:t>
-            </w:r>
-          </w:p>
-        </w:tc>
-        <w:tc>
-          <w:tcPr>
-            <w:tcW w:w="2109" w:type="dxa"/>
-            <w:tcBorders>
-              <w:top w:val="single" w:sz="4" w:space="0" w:color="000000"/>
-              <w:left w:val="single" w:sz="4" w:space="0" w:color="000000"/>
-              <w:bottom w:val="single" w:sz="4" w:space="0" w:color="000000"/>
-              <w:right w:val="single" w:sz="4" w:space="0" w:color="000000"/>
-            </w:tcBorders>
-            <w:shd w:val="clear" w:color="000000" w:fill="FFFFFF"/>
-            <w:tcMar>
-              <w:left w:w="108" w:type="dxa"/>
-              <w:right w:w="108" w:type="dxa"/>
-            </w:tcMar>
-          </w:tcPr>
-          <w:p>
-            <w:pPr>
-              <w:spacing w:after="0" w:line="240" w:lineRule="auto"/>
-              <w:rPr>
-                <w:rFonts w:ascii="Calibri" w:eastAsia="Calibri" w:hAnsi="Calibri" w:cs="Calibri"/>
-              </w:rPr>
-            </w:pPr>
-          </w:p>
-        </w:tc>
-        <w:tc>
-          <w:tcPr>
-            <w:tcW w:w="1891" w:type="dxa"/>
-            <w:tcBorders>
-              <w:top w:val="single" w:sz="4" w:space="0" w:color="000000"/>
-              <w:left w:val="single" w:sz="4" w:space="0" w:color="000000"/>
-              <w:bottom w:val="single" w:sz="4" w:space="0" w:color="000000"/>
-              <w:right w:val="single" w:sz="4" w:space="0" w:color="000000"/>
-            </w:tcBorders>
-            <w:shd w:val="clear" w:color="000000" w:fill="FFFFFF"/>
-            <w:tcMar>
-              <w:left w:w="108" w:type="dxa"/>
-              <w:right w:w="108" w:type="dxa"/>
-            </w:tcMar>
-          </w:tcPr>
-          <w:p>
-            <w:pPr>
-              <w:spacing w:after="0" w:line="240" w:lineRule="auto"/>
-              <w:rPr>
-                <w:rFonts w:ascii="Calibri" w:eastAsia="Calibri" w:hAnsi="Calibri" w:cs="Calibri"/>
-              </w:rPr>
-            </w:pPr>
-          </w:p>
-        </w:tc>
-        <w:tc>
-          <w:tcPr>
-            <w:tcW w:w="1543" w:type="dxa"/>
-            <w:tcBorders>
-              <w:top w:val="single" w:sz="4" w:space="0" w:color="000000"/>
-              <w:left w:val="single" w:sz="4" w:space="0" w:color="000000"/>
-              <w:bottom w:val="single" w:sz="4" w:space="0" w:color="000000"/>
-              <w:right w:val="single" w:sz="4" w:space="0" w:color="000000"/>
-            </w:tcBorders>
-            <w:shd w:val="clear" w:color="000000" w:fill="FFFFFF"/>
-            <w:tcMar>
-              <w:left w:w="108" w:type="dxa"/>
-              <w:right w:w="108" w:type="dxa"/>
-            </w:tcMar>
-          </w:tcPr>
-          <w:p>
-            <w:pPr>
-              <w:spacing w:after="0" w:line="240" w:lineRule="auto"/>
-              <w:rPr>
-                <w:rFonts w:ascii="Calibri" w:eastAsia="Calibri" w:hAnsi="Calibri" w:cs="Calibri"/>
-              </w:rPr>
-            </w:pPr>
-          </w:p>
-        </w:tc>
-        <w:tc>
-          <w:tcPr>
-            <w:tcW w:w="1279" w:type="dxa"/>
-            <w:tcBorders>
-              <w:top w:val="single" w:sz="4" w:space="0" w:color="000000"/>
-              <w:left w:val="single" w:sz="4" w:space="0" w:color="000000"/>
-              <w:bottom w:val="single" w:sz="4" w:space="0" w:color="000000"/>
-              <w:right w:val="single" w:sz="4" w:space="0" w:color="000000"/>
-            </w:tcBorders>
-            <w:shd w:val="clear" w:color="000000" w:fill="FFFFFF"/>
-            <w:tcMar>
-              <w:left w:w="108" w:type="dxa"/>
-              <w:right w:w="108" w:type="dxa"/>
-            </w:tcMar>
-          </w:tcPr>
-          <w:p>
-            <w:pPr>
-              <w:spacing w:after="0" w:line="240" w:lineRule="auto"/>
-              <w:rPr>
-                <w:rFonts w:ascii="Calibri" w:eastAsia="Calibri" w:hAnsi="Calibri" w:cs="Calibri"/>
-              </w:rPr>
-            </w:pPr>
-          </w:p>
-        </w:tc>
-        <w:tc>
-          <w:tcPr>
-            <w:tcW w:w="1228" w:type="dxa"/>
-            <w:tcBorders>
-              <w:top w:val="single" w:sz="4" w:space="0" w:color="000000"/>
-              <w:left w:val="single" w:sz="4" w:space="0" w:color="000000"/>
-              <w:bottom w:val="single" w:sz="4" w:space="0" w:color="000000"/>
-              <w:right w:val="single" w:sz="4" w:space="0" w:color="000000"/>
-            </w:tcBorders>
-            <w:shd w:val="clear" w:color="000000" w:fill="FFFFFF"/>
-            <w:tcMar>
-              <w:left w:w="108" w:type="dxa"/>
-              <w:right w:w="108" w:type="dxa"/>
-            </w:tcMar>
-          </w:tcPr>
-          <w:p>
-            <w:pPr>
-              <w:spacing w:after="0" w:line="240" w:lineRule="auto"/>
-              <w:rPr>
-                <w:rFonts w:ascii="Calibri" w:eastAsia="Calibri" w:hAnsi="Calibri" w:cs="Calibri"/>
-              </w:rPr>
-            </w:pPr>
-          </w:p>
-        </w:tc>
-      </w:tr>
-      <w:tr>
-        <w:tblPrEx>
-          <w:tblCellMar>
-            <w:top w:w="0" w:type="dxa"/>
-            <w:bottom w:w="0" w:type="dxa"/>
-          </w:tblCellMar>
-        </w:tblPrEx>
-        <w:trPr>
-          <w:trHeight w:val="1"/>
-        </w:trPr>
-        <w:tc>
-          <w:tcPr>
-            <w:tcW w:w="1012" w:type="dxa"/>
-            <w:tcBorders>
-              <w:top w:val="single" w:sz="4" w:space="0" w:color="000000"/>
-              <w:left w:val="single" w:sz="4" w:space="0" w:color="000000"/>
-              <w:bottom w:val="single" w:sz="4" w:space="0" w:color="000000"/>
-              <w:right w:val="single" w:sz="4" w:space="0" w:color="000000"/>
-            </w:tcBorders>
-            <w:shd w:val="clear" w:color="000000" w:fill="FFFFFF"/>
-            <w:tcMar>
-              <w:left w:w="108" w:type="dxa"/>
-              <w:right w:w="108" w:type="dxa"/>
-            </w:tcMar>
-          </w:tcPr>
-          <w:p>
-            <w:pPr>
-              <w:spacing w:after="0" w:line="240" w:lineRule="auto"/>
-              <w:rPr>
-                <w:rFonts w:ascii="Calibri" w:eastAsia="Calibri" w:hAnsi="Calibri" w:cs="Calibri"/>
-              </w:rPr>
-            </w:pPr>
-            <w:r>
-              <w:rPr>
-                <w:rFonts w:ascii="Calibri" w:eastAsia="Calibri" w:hAnsi="Calibri" w:cs="Calibri"/>
-              </w:rPr>
-              <w:lastRenderedPageBreak/>
-              <w:t>33</w:t>
-            </w:r>
-          </w:p>
-        </w:tc>
-        <w:tc>
-          <w:tcPr>
-            <w:tcW w:w="2109" w:type="dxa"/>
-            <w:tcBorders>
-              <w:top w:val="single" w:sz="4" w:space="0" w:color="000000"/>
-              <w:left w:val="single" w:sz="4" w:space="0" w:color="000000"/>
-              <w:bottom w:val="single" w:sz="4" w:space="0" w:color="000000"/>
-              <w:right w:val="single" w:sz="4" w:space="0" w:color="000000"/>
-            </w:tcBorders>
-            <w:shd w:val="clear" w:color="000000" w:fill="FFFFFF"/>
-            <w:tcMar>
-              <w:left w:w="108" w:type="dxa"/>
-              <w:right w:w="108" w:type="dxa"/>
-            </w:tcMar>
-          </w:tcPr>
-          <w:p>
-            <w:pPr>
-              <w:spacing w:after="0" w:line="240" w:lineRule="auto"/>
-              <w:rPr>
-                <w:rFonts w:ascii="Calibri" w:eastAsia="Calibri" w:hAnsi="Calibri" w:cs="Calibri"/>
-              </w:rPr>
-            </w:pPr>
-          </w:p>
-        </w:tc>
-        <w:tc>
-          <w:tcPr>
-            <w:tcW w:w="1891" w:type="dxa"/>
-            <w:tcBorders>
-              <w:top w:val="single" w:sz="4" w:space="0" w:color="000000"/>
-              <w:left w:val="single" w:sz="4" w:space="0" w:color="000000"/>
-              <w:bottom w:val="single" w:sz="4" w:space="0" w:color="000000"/>
-              <w:right w:val="single" w:sz="4" w:space="0" w:color="000000"/>
-            </w:tcBorders>
-            <w:shd w:val="clear" w:color="000000" w:fill="FFFFFF"/>
-            <w:tcMar>
-              <w:left w:w="108" w:type="dxa"/>
-              <w:right w:w="108" w:type="dxa"/>
-            </w:tcMar>
-          </w:tcPr>
-          <w:p>
-            <w:pPr>
-              <w:spacing w:after="0" w:line="240" w:lineRule="auto"/>
-              <w:rPr>
-                <w:rFonts w:ascii="Calibri" w:eastAsia="Calibri" w:hAnsi="Calibri" w:cs="Calibri"/>
-              </w:rPr>
-            </w:pPr>
-          </w:p>
-        </w:tc>
-        <w:tc>
-          <w:tcPr>
-            <w:tcW w:w="1543" w:type="dxa"/>
-            <w:tcBorders>
-              <w:top w:val="single" w:sz="4" w:space="0" w:color="000000"/>
-              <w:left w:val="single" w:sz="4" w:space="0" w:color="000000"/>
-              <w:bottom w:val="single" w:sz="4" w:space="0" w:color="000000"/>
-              <w:right w:val="single" w:sz="4" w:space="0" w:color="000000"/>
-            </w:tcBorders>
-            <w:shd w:val="clear" w:color="000000" w:fill="FFFFFF"/>
-            <w:tcMar>
-              <w:left w:w="108" w:type="dxa"/>
-              <w:right w:w="108" w:type="dxa"/>
-            </w:tcMar>
-          </w:tcPr>
-          <w:p>
-            <w:pPr>
-              <w:spacing w:after="0" w:line="240" w:lineRule="auto"/>
-              <w:rPr>
-                <w:rFonts w:ascii="Calibri" w:eastAsia="Calibri" w:hAnsi="Calibri" w:cs="Calibri"/>
-              </w:rPr>
-            </w:pPr>
-          </w:p>
-        </w:tc>
-        <w:tc>
-          <w:tcPr>
-            <w:tcW w:w="1279" w:type="dxa"/>
-            <w:tcBorders>
-              <w:top w:val="single" w:sz="4" w:space="0" w:color="000000"/>
-              <w:left w:val="single" w:sz="4" w:space="0" w:color="000000"/>
-              <w:bottom w:val="single" w:sz="4" w:space="0" w:color="000000"/>
-              <w:right w:val="single" w:sz="4" w:space="0" w:color="000000"/>
-            </w:tcBorders>
-            <w:shd w:val="clear" w:color="000000" w:fill="FFFFFF"/>
-            <w:tcMar>
-              <w:left w:w="108" w:type="dxa"/>
-              <w:right w:w="108" w:type="dxa"/>
-            </w:tcMar>
-          </w:tcPr>
-          <w:p>
-            <w:pPr>
-              <w:spacing w:after="0" w:line="240" w:lineRule="auto"/>
-              <w:rPr>
-                <w:rFonts w:ascii="Calibri" w:eastAsia="Calibri" w:hAnsi="Calibri" w:cs="Calibri"/>
-              </w:rPr>
-            </w:pPr>
-          </w:p>
-        </w:tc>
-        <w:tc>
-          <w:tcPr>
-            <w:tcW w:w="1228" w:type="dxa"/>
-            <w:tcBorders>
-              <w:top w:val="single" w:sz="4" w:space="0" w:color="000000"/>
-              <w:left w:val="single" w:sz="4" w:space="0" w:color="000000"/>
-              <w:bottom w:val="single" w:sz="4" w:space="0" w:color="000000"/>
-              <w:right w:val="single" w:sz="4" w:space="0" w:color="000000"/>
-            </w:tcBorders>
-            <w:shd w:val="clear" w:color="000000" w:fill="FFFFFF"/>
-            <w:tcMar>
-              <w:left w:w="108" w:type="dxa"/>
-              <w:right w:w="108" w:type="dxa"/>
-            </w:tcMar>
-          </w:tcPr>
-          <w:p>
-            <w:pPr>
-              <w:spacing w:after="0" w:line="240" w:lineRule="auto"/>
-              <w:rPr>
-                <w:rFonts w:ascii="Calibri" w:eastAsia="Calibri" w:hAnsi="Calibri" w:cs="Calibri"/>
-              </w:rPr>
-            </w:pPr>
-          </w:p>
-        </w:tc>
-      </w:tr>
-      <w:tr>
-        <w:tblPrEx>
-          <w:tblCellMar>
-            <w:top w:w="0" w:type="dxa"/>
-            <w:bottom w:w="0" w:type="dxa"/>
-          </w:tblCellMar>
-        </w:tblPrEx>
-        <w:trPr>
-          <w:trHeight w:val="1"/>
-        </w:trPr>
-        <w:tc>
-          <w:tcPr>
-            <w:tcW w:w="1012" w:type="dxa"/>
-            <w:tcBorders>
-              <w:top w:val="single" w:sz="4" w:space="0" w:color="000000"/>
-              <w:left w:val="single" w:sz="4" w:space="0" w:color="000000"/>
-              <w:bottom w:val="single" w:sz="4" w:space="0" w:color="000000"/>
-              <w:right w:val="single" w:sz="4" w:space="0" w:color="000000"/>
-            </w:tcBorders>
-            <w:shd w:val="clear" w:color="000000" w:fill="FFFFFF"/>
-            <w:tcMar>
-              <w:left w:w="108" w:type="dxa"/>
-              <w:right w:w="108" w:type="dxa"/>
-            </w:tcMar>
-          </w:tcPr>
-          <w:p>
-            <w:pPr>
-              <w:spacing w:after="0" w:line="240" w:lineRule="auto"/>
-              <w:rPr>
-                <w:rFonts w:ascii="Calibri" w:eastAsia="Calibri" w:hAnsi="Calibri" w:cs="Calibri"/>
-              </w:rPr>
-            </w:pPr>
-            <w:r>
-              <w:rPr>
-                <w:rFonts w:ascii="Calibri" w:eastAsia="Calibri" w:hAnsi="Calibri" w:cs="Calibri"/>
-              </w:rPr>
-              <w:t>34</w:t>
-            </w:r>
-          </w:p>
-        </w:tc>
-        <w:tc>
-          <w:tcPr>
-            <w:tcW w:w="2109" w:type="dxa"/>
-            <w:tcBorders>
-              <w:top w:val="single" w:sz="4" w:space="0" w:color="000000"/>
-              <w:left w:val="single" w:sz="4" w:space="0" w:color="000000"/>
-              <w:bottom w:val="single" w:sz="4" w:space="0" w:color="000000"/>
-              <w:right w:val="single" w:sz="4" w:space="0" w:color="000000"/>
-            </w:tcBorders>
-            <w:shd w:val="clear" w:color="000000" w:fill="FFFFFF"/>
-            <w:tcMar>
-              <w:left w:w="108" w:type="dxa"/>
-              <w:right w:w="108" w:type="dxa"/>
-            </w:tcMar>
-          </w:tcPr>
-          <w:p>
-            <w:pPr>
-              <w:spacing w:after="0" w:line="240" w:lineRule="auto"/>
-              <w:rPr>
-                <w:rFonts w:ascii="Calibri" w:eastAsia="Calibri" w:hAnsi="Calibri" w:cs="Calibri"/>
-              </w:rPr>
-            </w:pPr>
-          </w:p>
-        </w:tc>
-        <w:tc>
-          <w:tcPr>
-            <w:tcW w:w="1891" w:type="dxa"/>
-            <w:tcBorders>
-              <w:top w:val="single" w:sz="4" w:space="0" w:color="000000"/>
-              <w:left w:val="single" w:sz="4" w:space="0" w:color="000000"/>
-              <w:bottom w:val="single" w:sz="4" w:space="0" w:color="000000"/>
-              <w:right w:val="single" w:sz="4" w:space="0" w:color="000000"/>
-            </w:tcBorders>
-            <w:shd w:val="clear" w:color="000000" w:fill="FFFFFF"/>
-            <w:tcMar>
-              <w:left w:w="108" w:type="dxa"/>
-              <w:right w:w="108" w:type="dxa"/>
-            </w:tcMar>
-          </w:tcPr>
-          <w:p>
-            <w:pPr>
-              <w:spacing w:after="0" w:line="240" w:lineRule="auto"/>
-              <w:rPr>
-                <w:rFonts w:ascii="Calibri" w:eastAsia="Calibri" w:hAnsi="Calibri" w:cs="Calibri"/>
-              </w:rPr>
-            </w:pPr>
-          </w:p>
-        </w:tc>
-        <w:tc>
-          <w:tcPr>
-            <w:tcW w:w="1543" w:type="dxa"/>
-            <w:tcBorders>
-              <w:top w:val="single" w:sz="4" w:space="0" w:color="000000"/>
-              <w:left w:val="single" w:sz="4" w:space="0" w:color="000000"/>
-              <w:bottom w:val="single" w:sz="4" w:space="0" w:color="000000"/>
-              <w:right w:val="single" w:sz="4" w:space="0" w:color="000000"/>
-            </w:tcBorders>
-            <w:shd w:val="clear" w:color="000000" w:fill="FFFFFF"/>
-            <w:tcMar>
-              <w:left w:w="108" w:type="dxa"/>
-              <w:right w:w="108" w:type="dxa"/>
-            </w:tcMar>
-          </w:tcPr>
-          <w:p>
-            <w:pPr>
-              <w:spacing w:after="0" w:line="240" w:lineRule="auto"/>
-              <w:rPr>
-                <w:rFonts w:ascii="Calibri" w:eastAsia="Calibri" w:hAnsi="Calibri" w:cs="Calibri"/>
-              </w:rPr>
-            </w:pPr>
-          </w:p>
-        </w:tc>
-        <w:tc>
-          <w:tcPr>
-            <w:tcW w:w="1279" w:type="dxa"/>
-            <w:tcBorders>
-              <w:top w:val="single" w:sz="4" w:space="0" w:color="000000"/>
-              <w:left w:val="single" w:sz="4" w:space="0" w:color="000000"/>
-              <w:bottom w:val="single" w:sz="4" w:space="0" w:color="000000"/>
-              <w:right w:val="single" w:sz="4" w:space="0" w:color="000000"/>
-            </w:tcBorders>
-            <w:shd w:val="clear" w:color="000000" w:fill="FFFFFF"/>
-            <w:tcMar>
-              <w:left w:w="108" w:type="dxa"/>
-              <w:right w:w="108" w:type="dxa"/>
-            </w:tcMar>
-          </w:tcPr>
-          <w:p>
-            <w:pPr>
-              <w:spacing w:after="0" w:line="240" w:lineRule="auto"/>
-              <w:rPr>
-                <w:rFonts w:ascii="Calibri" w:eastAsia="Calibri" w:hAnsi="Calibri" w:cs="Calibri"/>
-              </w:rPr>
-            </w:pPr>
-          </w:p>
-        </w:tc>
-        <w:tc>
-          <w:tcPr>
-            <w:tcW w:w="1228" w:type="dxa"/>
-            <w:tcBorders>
-              <w:top w:val="single" w:sz="4" w:space="0" w:color="000000"/>
-              <w:left w:val="single" w:sz="4" w:space="0" w:color="000000"/>
-              <w:bottom w:val="single" w:sz="4" w:space="0" w:color="000000"/>
-              <w:right w:val="single" w:sz="4" w:space="0" w:color="000000"/>
-            </w:tcBorders>
-            <w:shd w:val="clear" w:color="000000" w:fill="FFFFFF"/>
-            <w:tcMar>
-              <w:left w:w="108" w:type="dxa"/>
-              <w:right w:w="108" w:type="dxa"/>
-            </w:tcMar>
-          </w:tcPr>
-          <w:p>
-            <w:pPr>
-              <w:spacing w:after="0" w:line="240" w:lineRule="auto"/>
-              <w:rPr>
-                <w:rFonts w:ascii="Calibri" w:eastAsia="Calibri" w:hAnsi="Calibri" w:cs="Calibri"/>
-              </w:rPr>
-            </w:pPr>
-          </w:p>
-        </w:tc>
-      </w:tr>
-      <w:tr>
-        <w:tblPrEx>
-          <w:tblCellMar>
-            <w:top w:w="0" w:type="dxa"/>
-            <w:bottom w:w="0" w:type="dxa"/>
-          </w:tblCellMar>
-        </w:tblPrEx>
-        <w:trPr>
-          <w:trHeight w:val="1"/>
-        </w:trPr>
-        <w:tc>
-          <w:tcPr>
-            <w:tcW w:w="1012" w:type="dxa"/>
-            <w:tcBorders>
-              <w:top w:val="single" w:sz="4" w:space="0" w:color="000000"/>
-              <w:left w:val="single" w:sz="4" w:space="0" w:color="000000"/>
-              <w:bottom w:val="single" w:sz="4" w:space="0" w:color="000000"/>
-              <w:right w:val="single" w:sz="4" w:space="0" w:color="000000"/>
-            </w:tcBorders>
-            <w:shd w:val="clear" w:color="000000" w:fill="FFFFFF"/>
-            <w:tcMar>
-              <w:left w:w="108" w:type="dxa"/>
-              <w:right w:w="108" w:type="dxa"/>
-            </w:tcMar>
-          </w:tcPr>
-          <w:p>
-            <w:pPr>
-              <w:spacing w:after="0" w:line="240" w:lineRule="auto"/>
-              <w:rPr>
-                <w:rFonts w:ascii="Calibri" w:eastAsia="Calibri" w:hAnsi="Calibri" w:cs="Calibri"/>
-              </w:rPr>
-            </w:pPr>
-            <w:r>
-              <w:rPr>
-                <w:rFonts w:ascii="Calibri" w:eastAsia="Calibri" w:hAnsi="Calibri" w:cs="Calibri"/>
-              </w:rPr>
-              <w:t>35</w:t>
-            </w:r>
-          </w:p>
-        </w:tc>
-        <w:tc>
-          <w:tcPr>
-            <w:tcW w:w="2109" w:type="dxa"/>
-            <w:tcBorders>
-              <w:top w:val="single" w:sz="4" w:space="0" w:color="000000"/>
-              <w:left w:val="single" w:sz="4" w:space="0" w:color="000000"/>
-              <w:bottom w:val="single" w:sz="4" w:space="0" w:color="000000"/>
-              <w:right w:val="single" w:sz="4" w:space="0" w:color="000000"/>
-            </w:tcBorders>
-            <w:shd w:val="clear" w:color="000000" w:fill="FFFFFF"/>
-            <w:tcMar>
-              <w:left w:w="108" w:type="dxa"/>
-              <w:right w:w="108" w:type="dxa"/>
-            </w:tcMar>
-          </w:tcPr>
-          <w:p>
-            <w:pPr>
-              <w:spacing w:after="0" w:line="240" w:lineRule="auto"/>
-              <w:rPr>
-                <w:rFonts w:ascii="Calibri" w:eastAsia="Calibri" w:hAnsi="Calibri" w:cs="Calibri"/>
-              </w:rPr>
-            </w:pPr>
-          </w:p>
-        </w:tc>
-        <w:tc>
-          <w:tcPr>
-            <w:tcW w:w="1891" w:type="dxa"/>
-            <w:tcBorders>
-              <w:top w:val="single" w:sz="4" w:space="0" w:color="000000"/>
-              <w:left w:val="single" w:sz="4" w:space="0" w:color="000000"/>
-              <w:bottom w:val="single" w:sz="4" w:space="0" w:color="000000"/>
-              <w:right w:val="single" w:sz="4" w:space="0" w:color="000000"/>
-            </w:tcBorders>
-            <w:shd w:val="clear" w:color="000000" w:fill="FFFFFF"/>
-            <w:tcMar>
-              <w:left w:w="108" w:type="dxa"/>
-              <w:right w:w="108" w:type="dxa"/>
-            </w:tcMar>
-          </w:tcPr>
-          <w:p>
-            <w:pPr>
-              <w:spacing w:after="0" w:line="240" w:lineRule="auto"/>
-              <w:rPr>
-                <w:rFonts w:ascii="Calibri" w:eastAsia="Calibri" w:hAnsi="Calibri" w:cs="Calibri"/>
-              </w:rPr>
-            </w:pPr>
-          </w:p>
-        </w:tc>
-        <w:tc>
-          <w:tcPr>
-            <w:tcW w:w="1543" w:type="dxa"/>
-            <w:tcBorders>
-              <w:top w:val="single" w:sz="4" w:space="0" w:color="000000"/>
-              <w:left w:val="single" w:sz="4" w:space="0" w:color="000000"/>
-              <w:bottom w:val="single" w:sz="4" w:space="0" w:color="000000"/>
-              <w:right w:val="single" w:sz="4" w:space="0" w:color="000000"/>
-            </w:tcBorders>
-            <w:shd w:val="clear" w:color="000000" w:fill="FFFFFF"/>
-            <w:tcMar>
-              <w:left w:w="108" w:type="dxa"/>
-              <w:right w:w="108" w:type="dxa"/>
-            </w:tcMar>
-          </w:tcPr>
-          <w:p>
-            <w:pPr>
-              <w:spacing w:after="0" w:line="240" w:lineRule="auto"/>
-              <w:rPr>
-                <w:rFonts w:ascii="Calibri" w:eastAsia="Calibri" w:hAnsi="Calibri" w:cs="Calibri"/>
-              </w:rPr>
-            </w:pPr>
-          </w:p>
-        </w:tc>
-        <w:tc>
-          <w:tcPr>
-            <w:tcW w:w="1279" w:type="dxa"/>
-            <w:tcBorders>
-              <w:top w:val="single" w:sz="4" w:space="0" w:color="000000"/>
-              <w:left w:val="single" w:sz="4" w:space="0" w:color="000000"/>
-              <w:bottom w:val="single" w:sz="4" w:space="0" w:color="000000"/>
-              <w:right w:val="single" w:sz="4" w:space="0" w:color="000000"/>
-            </w:tcBorders>
-            <w:shd w:val="clear" w:color="000000" w:fill="FFFFFF"/>
-            <w:tcMar>
-              <w:left w:w="108" w:type="dxa"/>
-              <w:right w:w="108" w:type="dxa"/>
-            </w:tcMar>
-          </w:tcPr>
-          <w:p>
-            <w:pPr>
-              <w:spacing w:after="0" w:line="240" w:lineRule="auto"/>
-              <w:rPr>
-                <w:rFonts w:ascii="Calibri" w:eastAsia="Calibri" w:hAnsi="Calibri" w:cs="Calibri"/>
-              </w:rPr>
-            </w:pPr>
-          </w:p>
-        </w:tc>
-        <w:tc>
-          <w:tcPr>
-            <w:tcW w:w="1228" w:type="dxa"/>
-            <w:tcBorders>
-              <w:top w:val="single" w:sz="4" w:space="0" w:color="000000"/>
-              <w:left w:val="single" w:sz="4" w:space="0" w:color="000000"/>
-              <w:bottom w:val="single" w:sz="4" w:space="0" w:color="000000"/>
-              <w:right w:val="single" w:sz="4" w:space="0" w:color="000000"/>
-            </w:tcBorders>
-            <w:shd w:val="clear" w:color="000000" w:fill="FFFFFF"/>
-            <w:tcMar>
-              <w:left w:w="108" w:type="dxa"/>
-              <w:right w:w="108" w:type="dxa"/>
-            </w:tcMar>
-          </w:tcPr>
-          <w:p>
-            <w:pPr>
-              <w:spacing w:after="0" w:line="240" w:lineRule="auto"/>
-              <w:rPr>
-                <w:rFonts w:ascii="Calibri" w:eastAsia="Calibri" w:hAnsi="Calibri" w:cs="Calibri"/>
-              </w:rPr>
-            </w:pPr>
-          </w:p>
-        </w:tc>
-      </w:tr>
-      <w:tr>
-        <w:tblPrEx>
-          <w:tblCellMar>
-            <w:top w:w="0" w:type="dxa"/>
-            <w:bottom w:w="0" w:type="dxa"/>
-          </w:tblCellMar>
-        </w:tblPrEx>
-        <w:trPr>
-          <w:trHeight w:val="1"/>
-        </w:trPr>
-        <w:tc>
-          <w:tcPr>
-            <w:tcW w:w="1012" w:type="dxa"/>
-            <w:tcBorders>
-              <w:top w:val="single" w:sz="4" w:space="0" w:color="000000"/>
-              <w:left w:val="single" w:sz="4" w:space="0" w:color="000000"/>
-              <w:bottom w:val="single" w:sz="4" w:space="0" w:color="000000"/>
-              <w:right w:val="single" w:sz="4" w:space="0" w:color="000000"/>
-            </w:tcBorders>
-            <w:shd w:val="clear" w:color="000000" w:fill="FFFFFF"/>
-            <w:tcMar>
-              <w:left w:w="108" w:type="dxa"/>
-              <w:right w:w="108" w:type="dxa"/>
-            </w:tcMar>
-          </w:tcPr>
-          <w:p>
-            <w:pPr>
-              <w:spacing w:after="0" w:line="240" w:lineRule="auto"/>
-              <w:rPr>
-                <w:rFonts w:ascii="Calibri" w:eastAsia="Calibri" w:hAnsi="Calibri" w:cs="Calibri"/>
-              </w:rPr>
-            </w:pPr>
-            <w:r>
-              <w:rPr>
-                <w:rFonts w:ascii="Calibri" w:eastAsia="Calibri" w:hAnsi="Calibri" w:cs="Calibri"/>
-              </w:rPr>
-              <w:t>36</w:t>
-            </w:r>
-          </w:p>
-        </w:tc>
-        <w:tc>
-          <w:tcPr>
-            <w:tcW w:w="2109" w:type="dxa"/>
-            <w:tcBorders>
-              <w:top w:val="single" w:sz="4" w:space="0" w:color="000000"/>
-              <w:left w:val="single" w:sz="4" w:space="0" w:color="000000"/>
-              <w:bottom w:val="single" w:sz="4" w:space="0" w:color="000000"/>
-              <w:right w:val="single" w:sz="4" w:space="0" w:color="000000"/>
-            </w:tcBorders>
-            <w:shd w:val="clear" w:color="000000" w:fill="FFFFFF"/>
-            <w:tcMar>
-              <w:left w:w="108" w:type="dxa"/>
-              <w:right w:w="108" w:type="dxa"/>
-            </w:tcMar>
-          </w:tcPr>
-          <w:p>
-            <w:pPr>
-              <w:spacing w:after="0" w:line="240" w:lineRule="auto"/>
-              <w:rPr>
-                <w:rFonts w:ascii="Calibri" w:eastAsia="Calibri" w:hAnsi="Calibri" w:cs="Calibri"/>
-              </w:rPr>
-            </w:pPr>
-          </w:p>
-        </w:tc>
-        <w:tc>
-          <w:tcPr>
-            <w:tcW w:w="1891" w:type="dxa"/>
-            <w:tcBorders>
-              <w:top w:val="single" w:sz="4" w:space="0" w:color="000000"/>
-              <w:left w:val="single" w:sz="4" w:space="0" w:color="000000"/>
-              <w:bottom w:val="single" w:sz="4" w:space="0" w:color="000000"/>
-              <w:right w:val="single" w:sz="4" w:space="0" w:color="000000"/>
-            </w:tcBorders>
-            <w:shd w:val="clear" w:color="000000" w:fill="FFFFFF"/>
-            <w:tcMar>
-              <w:left w:w="108" w:type="dxa"/>
-              <w:right w:w="108" w:type="dxa"/>
-            </w:tcMar>
-          </w:tcPr>
-          <w:p>
-            <w:pPr>
-              <w:spacing w:after="0" w:line="240" w:lineRule="auto"/>
-              <w:rPr>
-                <w:rFonts w:ascii="Calibri" w:eastAsia="Calibri" w:hAnsi="Calibri" w:cs="Calibri"/>
-              </w:rPr>
-            </w:pPr>
-          </w:p>
-        </w:tc>
-        <w:tc>
-          <w:tcPr>
-            <w:tcW w:w="1543" w:type="dxa"/>
-            <w:tcBorders>
-              <w:top w:val="single" w:sz="4" w:space="0" w:color="000000"/>
-              <w:left w:val="single" w:sz="4" w:space="0" w:color="000000"/>
-              <w:bottom w:val="single" w:sz="4" w:space="0" w:color="000000"/>
-              <w:right w:val="single" w:sz="4" w:space="0" w:color="000000"/>
-            </w:tcBorders>
-            <w:shd w:val="clear" w:color="000000" w:fill="FFFFFF"/>
-            <w:tcMar>
-              <w:left w:w="108" w:type="dxa"/>
-              <w:right w:w="108" w:type="dxa"/>
-            </w:tcMar>
-          </w:tcPr>
-          <w:p>
-            <w:pPr>
-              <w:spacing w:after="0" w:line="240" w:lineRule="auto"/>
-              <w:rPr>
-                <w:rFonts w:ascii="Calibri" w:eastAsia="Calibri" w:hAnsi="Calibri" w:cs="Calibri"/>
-              </w:rPr>
-            </w:pPr>
-          </w:p>
-        </w:tc>
-        <w:tc>
-          <w:tcPr>
-            <w:tcW w:w="1279" w:type="dxa"/>
-            <w:tcBorders>
-              <w:top w:val="single" w:sz="4" w:space="0" w:color="000000"/>
-              <w:left w:val="single" w:sz="4" w:space="0" w:color="000000"/>
-              <w:bottom w:val="single" w:sz="4" w:space="0" w:color="000000"/>
-              <w:right w:val="single" w:sz="4" w:space="0" w:color="000000"/>
-            </w:tcBorders>
-            <w:shd w:val="clear" w:color="000000" w:fill="FFFFFF"/>
-            <w:tcMar>
-              <w:left w:w="108" w:type="dxa"/>
-              <w:right w:w="108" w:type="dxa"/>
-            </w:tcMar>
-          </w:tcPr>
-          <w:p>
-            <w:pPr>
-              <w:spacing w:after="0" w:line="240" w:lineRule="auto"/>
-              <w:rPr>
-                <w:rFonts w:ascii="Calibri" w:eastAsia="Calibri" w:hAnsi="Calibri" w:cs="Calibri"/>
-              </w:rPr>
-            </w:pPr>
-          </w:p>
-        </w:tc>
-        <w:tc>
-          <w:tcPr>
-            <w:tcW w:w="1228" w:type="dxa"/>
-            <w:tcBorders>
-              <w:top w:val="single" w:sz="4" w:space="0" w:color="000000"/>
-              <w:left w:val="single" w:sz="4" w:space="0" w:color="000000"/>
-              <w:bottom w:val="single" w:sz="4" w:space="0" w:color="000000"/>
-              <w:right w:val="single" w:sz="4" w:space="0" w:color="000000"/>
-            </w:tcBorders>
-            <w:shd w:val="clear" w:color="000000" w:fill="FFFFFF"/>
-            <w:tcMar>
-              <w:left w:w="108" w:type="dxa"/>
-              <w:right w:w="108" w:type="dxa"/>
-            </w:tcMar>
-          </w:tcPr>
-          <w:p>
-            <w:pPr>
-              <w:spacing w:after="0" w:line="240" w:lineRule="auto"/>
-              <w:rPr>
-                <w:rFonts w:ascii="Calibri" w:eastAsia="Calibri" w:hAnsi="Calibri" w:cs="Calibri"/>
-              </w:rPr>
-            </w:pPr>
-          </w:p>
-        </w:tc>
-      </w:tr>
-      <w:tr>
-        <w:tblPrEx>
-          <w:tblCellMar>
-            <w:top w:w="0" w:type="dxa"/>
-            <w:bottom w:w="0" w:type="dxa"/>
-          </w:tblCellMar>
-        </w:tblPrEx>
-        <w:trPr>
-          <w:trHeight w:val="1"/>
-        </w:trPr>
-        <w:tc>
-          <w:tcPr>
-            <w:tcW w:w="1012" w:type="dxa"/>
-            <w:tcBorders>
-              <w:top w:val="single" w:sz="4" w:space="0" w:color="000000"/>
-              <w:left w:val="single" w:sz="4" w:space="0" w:color="000000"/>
-              <w:bottom w:val="single" w:sz="4" w:space="0" w:color="000000"/>
-              <w:right w:val="single" w:sz="4" w:space="0" w:color="000000"/>
-            </w:tcBorders>
-            <w:shd w:val="clear" w:color="000000" w:fill="FFFFFF"/>
-            <w:tcMar>
-              <w:left w:w="108" w:type="dxa"/>
-              <w:right w:w="108" w:type="dxa"/>
-            </w:tcMar>
-          </w:tcPr>
-          <w:p>
-            <w:pPr>
-              <w:spacing w:after="0" w:line="240" w:lineRule="auto"/>
-              <w:rPr>
-                <w:rFonts w:ascii="Calibri" w:eastAsia="Calibri" w:hAnsi="Calibri" w:cs="Calibri"/>
-              </w:rPr>
-            </w:pPr>
-            <w:r>
-              <w:rPr>
-                <w:rFonts w:ascii="Calibri" w:eastAsia="Calibri" w:hAnsi="Calibri" w:cs="Calibri"/>
-              </w:rPr>
-              <w:t>37</w:t>
-            </w:r>
-          </w:p>
-        </w:tc>
-        <w:tc>
-          <w:tcPr>
-            <w:tcW w:w="2109" w:type="dxa"/>
-            <w:tcBorders>
-              <w:top w:val="single" w:sz="4" w:space="0" w:color="000000"/>
-              <w:left w:val="single" w:sz="4" w:space="0" w:color="000000"/>
-              <w:bottom w:val="single" w:sz="4" w:space="0" w:color="000000"/>
-              <w:right w:val="single" w:sz="4" w:space="0" w:color="000000"/>
-            </w:tcBorders>
-            <w:shd w:val="clear" w:color="000000" w:fill="FFFFFF"/>
-            <w:tcMar>
-              <w:left w:w="108" w:type="dxa"/>
-              <w:right w:w="108" w:type="dxa"/>
-            </w:tcMar>
-          </w:tcPr>
-          <w:p>
-            <w:pPr>
-              <w:spacing w:after="0" w:line="240" w:lineRule="auto"/>
-              <w:rPr>
-                <w:rFonts w:ascii="Calibri" w:eastAsia="Calibri" w:hAnsi="Calibri" w:cs="Calibri"/>
-              </w:rPr>
-            </w:pPr>
-          </w:p>
-        </w:tc>
-        <w:tc>
-          <w:tcPr>
-            <w:tcW w:w="1891" w:type="dxa"/>
-            <w:tcBorders>
-              <w:top w:val="single" w:sz="4" w:space="0" w:color="000000"/>
-              <w:left w:val="single" w:sz="4" w:space="0" w:color="000000"/>
-              <w:bottom w:val="single" w:sz="4" w:space="0" w:color="000000"/>
-              <w:right w:val="single" w:sz="4" w:space="0" w:color="000000"/>
-            </w:tcBorders>
-            <w:shd w:val="clear" w:color="000000" w:fill="FFFFFF"/>
-            <w:tcMar>
-              <w:left w:w="108" w:type="dxa"/>
-              <w:right w:w="108" w:type="dxa"/>
-            </w:tcMar>
-          </w:tcPr>
-          <w:p>
-            <w:pPr>
-              <w:spacing w:after="0" w:line="240" w:lineRule="auto"/>
-              <w:rPr>
-                <w:rFonts w:ascii="Calibri" w:eastAsia="Calibri" w:hAnsi="Calibri" w:cs="Calibri"/>
-              </w:rPr>
-            </w:pPr>
-          </w:p>
-        </w:tc>
-        <w:tc>
-          <w:tcPr>
-            <w:tcW w:w="1543" w:type="dxa"/>
-            <w:tcBorders>
-              <w:top w:val="single" w:sz="4" w:space="0" w:color="000000"/>
-              <w:left w:val="single" w:sz="4" w:space="0" w:color="000000"/>
-              <w:bottom w:val="single" w:sz="4" w:space="0" w:color="000000"/>
-              <w:right w:val="single" w:sz="4" w:space="0" w:color="000000"/>
-            </w:tcBorders>
-            <w:shd w:val="clear" w:color="000000" w:fill="FFFFFF"/>
-            <w:tcMar>
-              <w:left w:w="108" w:type="dxa"/>
-              <w:right w:w="108" w:type="dxa"/>
-            </w:tcMar>
-          </w:tcPr>
-          <w:p>
-            <w:pPr>
-              <w:spacing w:after="0" w:line="240" w:lineRule="auto"/>
-              <w:rPr>
-                <w:rFonts w:ascii="Calibri" w:eastAsia="Calibri" w:hAnsi="Calibri" w:cs="Calibri"/>
-              </w:rPr>
-            </w:pPr>
-          </w:p>
-        </w:tc>
-        <w:tc>
-          <w:tcPr>
-            <w:tcW w:w="1279" w:type="dxa"/>
-            <w:tcBorders>
-              <w:top w:val="single" w:sz="4" w:space="0" w:color="000000"/>
-              <w:left w:val="single" w:sz="4" w:space="0" w:color="000000"/>
-              <w:bottom w:val="single" w:sz="4" w:space="0" w:color="000000"/>
-              <w:right w:val="single" w:sz="4" w:space="0" w:color="000000"/>
-            </w:tcBorders>
-            <w:shd w:val="clear" w:color="000000" w:fill="FFFFFF"/>
-            <w:tcMar>
-              <w:left w:w="108" w:type="dxa"/>
-              <w:right w:w="108" w:type="dxa"/>
-            </w:tcMar>
-          </w:tcPr>
-          <w:p>
-            <w:pPr>
-              <w:spacing w:after="0" w:line="240" w:lineRule="auto"/>
-              <w:rPr>
-                <w:rFonts w:ascii="Calibri" w:eastAsia="Calibri" w:hAnsi="Calibri" w:cs="Calibri"/>
-              </w:rPr>
-            </w:pPr>
-          </w:p>
-        </w:tc>
-        <w:tc>
-          <w:tcPr>
-            <w:tcW w:w="1228" w:type="dxa"/>
-            <w:tcBorders>
-              <w:top w:val="single" w:sz="4" w:space="0" w:color="000000"/>
-              <w:left w:val="single" w:sz="4" w:space="0" w:color="000000"/>
-              <w:bottom w:val="single" w:sz="4" w:space="0" w:color="000000"/>
-              <w:right w:val="single" w:sz="4" w:space="0" w:color="000000"/>
-            </w:tcBorders>
-            <w:shd w:val="clear" w:color="000000" w:fill="FFFFFF"/>
-            <w:tcMar>
-              <w:left w:w="108" w:type="dxa"/>
-              <w:right w:w="108" w:type="dxa"/>
-            </w:tcMar>
-          </w:tcPr>
-          <w:p>
-            <w:pPr>
-              <w:spacing w:after="0" w:line="240" w:lineRule="auto"/>
-              <w:rPr>
-                <w:rFonts w:ascii="Calibri" w:eastAsia="Calibri" w:hAnsi="Calibri" w:cs="Calibri"/>
-              </w:rPr>
-            </w:pPr>
-          </w:p>
-        </w:tc>
-      </w:tr>
-      <w:tr>
-        <w:tblPrEx>
-          <w:tblCellMar>
-            <w:top w:w="0" w:type="dxa"/>
-            <w:bottom w:w="0" w:type="dxa"/>
-          </w:tblCellMar>
-        </w:tblPrEx>
-        <w:trPr>
-          <w:trHeight w:val="1"/>
-        </w:trPr>
-        <w:tc>
-          <w:tcPr>
-            <w:tcW w:w="1012" w:type="dxa"/>
-            <w:tcBorders>
-              <w:top w:val="single" w:sz="4" w:space="0" w:color="000000"/>
-              <w:left w:val="single" w:sz="4" w:space="0" w:color="000000"/>
-              <w:bottom w:val="single" w:sz="4" w:space="0" w:color="000000"/>
-              <w:right w:val="single" w:sz="4" w:space="0" w:color="000000"/>
-            </w:tcBorders>
-            <w:shd w:val="clear" w:color="000000" w:fill="FFFFFF"/>
-            <w:tcMar>
-              <w:left w:w="108" w:type="dxa"/>
-              <w:right w:w="108" w:type="dxa"/>
-            </w:tcMar>
-          </w:tcPr>
-          <w:p>
-            <w:pPr>
-              <w:spacing w:after="0" w:line="240" w:lineRule="auto"/>
-              <w:rPr>
-                <w:rFonts w:ascii="Calibri" w:eastAsia="Calibri" w:hAnsi="Calibri" w:cs="Calibri"/>
-              </w:rPr>
-            </w:pPr>
-            <w:r>
-              <w:rPr>
-                <w:rFonts w:ascii="Calibri" w:eastAsia="Calibri" w:hAnsi="Calibri" w:cs="Calibri"/>
-              </w:rPr>
-              <w:t>38</w:t>
-            </w:r>
-          </w:p>
-        </w:tc>
-        <w:tc>
-          <w:tcPr>
-            <w:tcW w:w="2109" w:type="dxa"/>
-            <w:tcBorders>
-              <w:top w:val="single" w:sz="4" w:space="0" w:color="000000"/>
-              <w:left w:val="single" w:sz="4" w:space="0" w:color="000000"/>
-              <w:bottom w:val="single" w:sz="4" w:space="0" w:color="000000"/>
-              <w:right w:val="single" w:sz="4" w:space="0" w:color="000000"/>
-            </w:tcBorders>
-            <w:shd w:val="clear" w:color="000000" w:fill="FFFFFF"/>
-            <w:tcMar>
-              <w:left w:w="108" w:type="dxa"/>
-              <w:right w:w="108" w:type="dxa"/>
-            </w:tcMar>
-          </w:tcPr>
-          <w:p>
-            <w:pPr>
-              <w:spacing w:after="0" w:line="240" w:lineRule="auto"/>
-              <w:rPr>
-                <w:rFonts w:ascii="Calibri" w:eastAsia="Calibri" w:hAnsi="Calibri" w:cs="Calibri"/>
-              </w:rPr>
-            </w:pPr>
-          </w:p>
-        </w:tc>
-        <w:tc>
-          <w:tcPr>
-            <w:tcW w:w="1891" w:type="dxa"/>
-            <w:tcBorders>
-              <w:top w:val="single" w:sz="4" w:space="0" w:color="000000"/>
-              <w:left w:val="single" w:sz="4" w:space="0" w:color="000000"/>
-              <w:bottom w:val="single" w:sz="4" w:space="0" w:color="000000"/>
-              <w:right w:val="single" w:sz="4" w:space="0" w:color="000000"/>
-            </w:tcBorders>
-            <w:shd w:val="clear" w:color="000000" w:fill="FFFFFF"/>
-            <w:tcMar>
-              <w:left w:w="108" w:type="dxa"/>
-              <w:right w:w="108" w:type="dxa"/>
-            </w:tcMar>
-          </w:tcPr>
-          <w:p>
-            <w:pPr>
-              <w:spacing w:after="0" w:line="240" w:lineRule="auto"/>
-              <w:rPr>
-                <w:rFonts w:ascii="Calibri" w:eastAsia="Calibri" w:hAnsi="Calibri" w:cs="Calibri"/>
-              </w:rPr>
-            </w:pPr>
-          </w:p>
-        </w:tc>
-        <w:tc>
-          <w:tcPr>
-            <w:tcW w:w="1543" w:type="dxa"/>
-            <w:tcBorders>
-              <w:top w:val="single" w:sz="4" w:space="0" w:color="000000"/>
-              <w:left w:val="single" w:sz="4" w:space="0" w:color="000000"/>
-              <w:bottom w:val="single" w:sz="4" w:space="0" w:color="000000"/>
-              <w:right w:val="single" w:sz="4" w:space="0" w:color="000000"/>
-            </w:tcBorders>
-            <w:shd w:val="clear" w:color="000000" w:fill="FFFFFF"/>
-            <w:tcMar>
-              <w:left w:w="108" w:type="dxa"/>
-              <w:right w:w="108" w:type="dxa"/>
-            </w:tcMar>
-          </w:tcPr>
-          <w:p>
-            <w:pPr>
-              <w:spacing w:after="0" w:line="240" w:lineRule="auto"/>
-              <w:rPr>
-                <w:rFonts w:ascii="Calibri" w:eastAsia="Calibri" w:hAnsi="Calibri" w:cs="Calibri"/>
-              </w:rPr>
-            </w:pPr>
-          </w:p>
-        </w:tc>
-        <w:tc>
-          <w:tcPr>
-            <w:tcW w:w="1279" w:type="dxa"/>
-            <w:tcBorders>
-              <w:top w:val="single" w:sz="4" w:space="0" w:color="000000"/>
-              <w:left w:val="single" w:sz="4" w:space="0" w:color="000000"/>
-              <w:bottom w:val="single" w:sz="4" w:space="0" w:color="000000"/>
-              <w:right w:val="single" w:sz="4" w:space="0" w:color="000000"/>
-            </w:tcBorders>
-            <w:shd w:val="clear" w:color="000000" w:fill="FFFFFF"/>
-            <w:tcMar>
-              <w:left w:w="108" w:type="dxa"/>
-              <w:right w:w="108" w:type="dxa"/>
-            </w:tcMar>
-          </w:tcPr>
-          <w:p>
-            <w:pPr>
-              <w:spacing w:after="0" w:line="240" w:lineRule="auto"/>
-              <w:rPr>
-                <w:rFonts w:ascii="Calibri" w:eastAsia="Calibri" w:hAnsi="Calibri" w:cs="Calibri"/>
-              </w:rPr>
-            </w:pPr>
-          </w:p>
-        </w:tc>
-        <w:tc>
-          <w:tcPr>
-            <w:tcW w:w="1228" w:type="dxa"/>
-            <w:tcBorders>
-              <w:top w:val="single" w:sz="4" w:space="0" w:color="000000"/>
-              <w:left w:val="single" w:sz="4" w:space="0" w:color="000000"/>
-              <w:bottom w:val="single" w:sz="4" w:space="0" w:color="000000"/>
-              <w:right w:val="single" w:sz="4" w:space="0" w:color="000000"/>
-            </w:tcBorders>
-            <w:shd w:val="clear" w:color="000000" w:fill="FFFFFF"/>
-            <w:tcMar>
-              <w:left w:w="108" w:type="dxa"/>
-              <w:right w:w="108" w:type="dxa"/>
-            </w:tcMar>
-          </w:tcPr>
-          <w:p>
-            <w:pPr>
-              <w:spacing w:after="0" w:line="240" w:lineRule="auto"/>
-              <w:rPr>
-                <w:rFonts w:ascii="Calibri" w:eastAsia="Calibri" w:hAnsi="Calibri" w:cs="Calibri"/>
-              </w:rPr>
-            </w:pPr>
-          </w:p>
-        </w:tc>
-      </w:tr>
-      <w:tr>
-        <w:tblPrEx>
-          <w:tblCellMar>
-            <w:top w:w="0" w:type="dxa"/>
-            <w:bottom w:w="0" w:type="dxa"/>
-          </w:tblCellMar>
-        </w:tblPrEx>
-        <w:trPr>
-          <w:trHeight w:val="1"/>
-        </w:trPr>
-        <w:tc>
-          <w:tcPr>
-            <w:tcW w:w="1012" w:type="dxa"/>
-            <w:tcBorders>
-              <w:top w:val="single" w:sz="4" w:space="0" w:color="000000"/>
-              <w:left w:val="single" w:sz="4" w:space="0" w:color="000000"/>
-              <w:bottom w:val="single" w:sz="4" w:space="0" w:color="000000"/>
-              <w:right w:val="single" w:sz="4" w:space="0" w:color="000000"/>
-            </w:tcBorders>
-            <w:shd w:val="clear" w:color="000000" w:fill="FFFFFF"/>
-            <w:tcMar>
-              <w:left w:w="108" w:type="dxa"/>
-              <w:right w:w="108" w:type="dxa"/>
-            </w:tcMar>
-          </w:tcPr>
-          <w:p>
-            <w:pPr>
-              <w:spacing w:after="0" w:line="240" w:lineRule="auto"/>
-              <w:rPr>
-                <w:rFonts w:ascii="Calibri" w:eastAsia="Calibri" w:hAnsi="Calibri" w:cs="Calibri"/>
-              </w:rPr>
-            </w:pPr>
-            <w:r>
-              <w:rPr>
-                <w:rFonts w:ascii="Calibri" w:eastAsia="Calibri" w:hAnsi="Calibri" w:cs="Calibri"/>
-              </w:rPr>
-              <w:t>39</w:t>
-            </w:r>
-          </w:p>
-        </w:tc>
-        <w:tc>
-          <w:tcPr>
-            <w:tcW w:w="2109" w:type="dxa"/>
-            <w:tcBorders>
-              <w:top w:val="single" w:sz="4" w:space="0" w:color="000000"/>
-              <w:left w:val="single" w:sz="4" w:space="0" w:color="000000"/>
-              <w:bottom w:val="single" w:sz="4" w:space="0" w:color="000000"/>
-              <w:right w:val="single" w:sz="4" w:space="0" w:color="000000"/>
-            </w:tcBorders>
-            <w:shd w:val="clear" w:color="000000" w:fill="FFFFFF"/>
-            <w:tcMar>
-              <w:left w:w="108" w:type="dxa"/>
-              <w:right w:w="108" w:type="dxa"/>
-            </w:tcMar>
-          </w:tcPr>
-          <w:p>
-            <w:pPr>
-              <w:spacing w:after="0" w:line="240" w:lineRule="auto"/>
-              <w:rPr>
-                <w:rFonts w:ascii="Calibri" w:eastAsia="Calibri" w:hAnsi="Calibri" w:cs="Calibri"/>
-              </w:rPr>
-            </w:pPr>
-          </w:p>
-        </w:tc>
-        <w:tc>
-          <w:tcPr>
-            <w:tcW w:w="1891" w:type="dxa"/>
-            <w:tcBorders>
-              <w:top w:val="single" w:sz="4" w:space="0" w:color="000000"/>
-              <w:left w:val="single" w:sz="4" w:space="0" w:color="000000"/>
-              <w:bottom w:val="single" w:sz="4" w:space="0" w:color="000000"/>
-              <w:right w:val="single" w:sz="4" w:space="0" w:color="000000"/>
-            </w:tcBorders>
-            <w:shd w:val="clear" w:color="000000" w:fill="FFFFFF"/>
-            <w:tcMar>
-              <w:left w:w="108" w:type="dxa"/>
-              <w:right w:w="108" w:type="dxa"/>
-            </w:tcMar>
-          </w:tcPr>
-          <w:p>
-            <w:pPr>
-              <w:spacing w:after="0" w:line="240" w:lineRule="auto"/>
-              <w:rPr>
-                <w:rFonts w:ascii="Calibri" w:eastAsia="Calibri" w:hAnsi="Calibri" w:cs="Calibri"/>
-              </w:rPr>
-            </w:pPr>
-          </w:p>
-        </w:tc>
-        <w:tc>
-          <w:tcPr>
-            <w:tcW w:w="1543" w:type="dxa"/>
-            <w:tcBorders>
-              <w:top w:val="single" w:sz="4" w:space="0" w:color="000000"/>
-              <w:left w:val="single" w:sz="4" w:space="0" w:color="000000"/>
-              <w:bottom w:val="single" w:sz="4" w:space="0" w:color="000000"/>
-              <w:right w:val="single" w:sz="4" w:space="0" w:color="000000"/>
-            </w:tcBorders>
-            <w:shd w:val="clear" w:color="000000" w:fill="FFFFFF"/>
-            <w:tcMar>
-              <w:left w:w="108" w:type="dxa"/>
-              <w:right w:w="108" w:type="dxa"/>
-            </w:tcMar>
-          </w:tcPr>
-          <w:p>
-            <w:pPr>
-              <w:spacing w:after="0" w:line="240" w:lineRule="auto"/>
-              <w:rPr>
-                <w:rFonts w:ascii="Calibri" w:eastAsia="Calibri" w:hAnsi="Calibri" w:cs="Calibri"/>
-              </w:rPr>
-            </w:pPr>
-          </w:p>
-        </w:tc>
-        <w:tc>
-          <w:tcPr>
-            <w:tcW w:w="1279" w:type="dxa"/>
-            <w:tcBorders>
-              <w:top w:val="single" w:sz="4" w:space="0" w:color="000000"/>
-              <w:left w:val="single" w:sz="4" w:space="0" w:color="000000"/>
-              <w:bottom w:val="single" w:sz="4" w:space="0" w:color="000000"/>
-              <w:right w:val="single" w:sz="4" w:space="0" w:color="000000"/>
-            </w:tcBorders>
-            <w:shd w:val="clear" w:color="000000" w:fill="FFFFFF"/>
-            <w:tcMar>
-              <w:left w:w="108" w:type="dxa"/>
-              <w:right w:w="108" w:type="dxa"/>
-            </w:tcMar>
-          </w:tcPr>
-          <w:p>
-            <w:pPr>
-              <w:spacing w:after="0" w:line="240" w:lineRule="auto"/>
-              <w:rPr>
-                <w:rFonts w:ascii="Calibri" w:eastAsia="Calibri" w:hAnsi="Calibri" w:cs="Calibri"/>
-              </w:rPr>
-            </w:pPr>
-          </w:p>
-        </w:tc>
-        <w:tc>
-          <w:tcPr>
-            <w:tcW w:w="1228" w:type="dxa"/>
-            <w:tcBorders>
-              <w:top w:val="single" w:sz="4" w:space="0" w:color="000000"/>
-              <w:left w:val="single" w:sz="4" w:space="0" w:color="000000"/>
-              <w:bottom w:val="single" w:sz="4" w:space="0" w:color="000000"/>
-              <w:right w:val="single" w:sz="4" w:space="0" w:color="000000"/>
-            </w:tcBorders>
-            <w:shd w:val="clear" w:color="000000" w:fill="FFFFFF"/>
-            <w:tcMar>
-              <w:left w:w="108" w:type="dxa"/>
-              <w:right w:w="108" w:type="dxa"/>
-            </w:tcMar>
-          </w:tcPr>
-          <w:p>
-            <w:pPr>
-              <w:spacing w:after="0" w:line="240" w:lineRule="auto"/>
-              <w:rPr>
-                <w:rFonts w:ascii="Calibri" w:eastAsia="Calibri" w:hAnsi="Calibri" w:cs="Calibri"/>
-              </w:rPr>
-            </w:pPr>
-          </w:p>
-        </w:tc>
-      </w:tr>
-      <w:tr>
-        <w:tblPrEx>
-          <w:tblCellMar>
-            <w:top w:w="0" w:type="dxa"/>
-            <w:bottom w:w="0" w:type="dxa"/>
-          </w:tblCellMar>
-        </w:tblPrEx>
-        <w:trPr>
-          <w:trHeight w:val="1"/>
-        </w:trPr>
-        <w:tc>
-          <w:tcPr>
-            <w:tcW w:w="1012" w:type="dxa"/>
-            <w:tcBorders>
-              <w:top w:val="single" w:sz="4" w:space="0" w:color="000000"/>
-              <w:left w:val="single" w:sz="4" w:space="0" w:color="000000"/>
-              <w:bottom w:val="single" w:sz="4" w:space="0" w:color="000000"/>
-              <w:right w:val="single" w:sz="4" w:space="0" w:color="000000"/>
-            </w:tcBorders>
-            <w:shd w:val="clear" w:color="000000" w:fill="FFFFFF"/>
-            <w:tcMar>
-              <w:left w:w="108" w:type="dxa"/>
-              <w:right w:w="108" w:type="dxa"/>
-            </w:tcMar>
-          </w:tcPr>
-          <w:p>
-            <w:pPr>
-              <w:spacing w:after="0" w:line="240" w:lineRule="auto"/>
-              <w:rPr>
-                <w:rFonts w:ascii="Calibri" w:eastAsia="Calibri" w:hAnsi="Calibri" w:cs="Calibri"/>
-              </w:rPr>
-            </w:pPr>
-            <w:r>
-              <w:rPr>
-                <w:rFonts w:ascii="Calibri" w:eastAsia="Calibri" w:hAnsi="Calibri" w:cs="Calibri"/>
-              </w:rPr>
-              <w:t>40</w:t>
-            </w:r>
-          </w:p>
-        </w:tc>
-        <w:tc>
-          <w:tcPr>
-            <w:tcW w:w="2109" w:type="dxa"/>
-            <w:tcBorders>
-              <w:top w:val="single" w:sz="4" w:space="0" w:color="000000"/>
-              <w:left w:val="single" w:sz="4" w:space="0" w:color="000000"/>
-              <w:bottom w:val="single" w:sz="4" w:space="0" w:color="000000"/>
-              <w:right w:val="single" w:sz="4" w:space="0" w:color="000000"/>
-            </w:tcBorders>
-            <w:shd w:val="clear" w:color="000000" w:fill="FFFFFF"/>
-            <w:tcMar>
-              <w:left w:w="108" w:type="dxa"/>
-              <w:right w:w="108" w:type="dxa"/>
-            </w:tcMar>
-          </w:tcPr>
-          <w:p>
-            <w:pPr>
-              <w:spacing w:after="0" w:line="240" w:lineRule="auto"/>
-              <w:rPr>
-                <w:rFonts w:ascii="Calibri" w:eastAsia="Calibri" w:hAnsi="Calibri" w:cs="Calibri"/>
-              </w:rPr>
-            </w:pPr>
-          </w:p>
-        </w:tc>
-        <w:tc>
-          <w:tcPr>
-            <w:tcW w:w="1891" w:type="dxa"/>
-            <w:tcBorders>
-              <w:top w:val="single" w:sz="4" w:space="0" w:color="000000"/>
-              <w:left w:val="single" w:sz="4" w:space="0" w:color="000000"/>
-              <w:bottom w:val="single" w:sz="4" w:space="0" w:color="000000"/>
-              <w:right w:val="single" w:sz="4" w:space="0" w:color="000000"/>
-            </w:tcBorders>
-            <w:shd w:val="clear" w:color="000000" w:fill="FFFFFF"/>
-            <w:tcMar>
-              <w:left w:w="108" w:type="dxa"/>
-              <w:right w:w="108" w:type="dxa"/>
-            </w:tcMar>
-          </w:tcPr>
-          <w:p>
-            <w:pPr>
-              <w:spacing w:after="0" w:line="240" w:lineRule="auto"/>
-              <w:rPr>
-                <w:rFonts w:ascii="Calibri" w:eastAsia="Calibri" w:hAnsi="Calibri" w:cs="Calibri"/>
-              </w:rPr>
-            </w:pPr>
-          </w:p>
-        </w:tc>
-        <w:tc>
-          <w:tcPr>
-            <w:tcW w:w="1543" w:type="dxa"/>
-            <w:tcBorders>
-              <w:top w:val="single" w:sz="4" w:space="0" w:color="000000"/>
-              <w:left w:val="single" w:sz="4" w:space="0" w:color="000000"/>
-              <w:bottom w:val="single" w:sz="4" w:space="0" w:color="000000"/>
-              <w:right w:val="single" w:sz="4" w:space="0" w:color="000000"/>
-            </w:tcBorders>
-            <w:shd w:val="clear" w:color="000000" w:fill="FFFFFF"/>
-            <w:tcMar>
-              <w:left w:w="108" w:type="dxa"/>
-              <w:right w:w="108" w:type="dxa"/>
-            </w:tcMar>
-          </w:tcPr>
-          <w:p>
-            <w:pPr>
-              <w:spacing w:after="0" w:line="240" w:lineRule="auto"/>
-              <w:rPr>
-                <w:rFonts w:ascii="Calibri" w:eastAsia="Calibri" w:hAnsi="Calibri" w:cs="Calibri"/>
-              </w:rPr>
-            </w:pPr>
-          </w:p>
-        </w:tc>
-        <w:tc>
-          <w:tcPr>
-            <w:tcW w:w="1279" w:type="dxa"/>
-            <w:tcBorders>
-              <w:top w:val="single" w:sz="4" w:space="0" w:color="000000"/>
-              <w:left w:val="single" w:sz="4" w:space="0" w:color="000000"/>
-              <w:bottom w:val="single" w:sz="4" w:space="0" w:color="000000"/>
-              <w:right w:val="single" w:sz="4" w:space="0" w:color="000000"/>
-            </w:tcBorders>
-            <w:shd w:val="clear" w:color="000000" w:fill="FFFFFF"/>
-            <w:tcMar>
-              <w:left w:w="108" w:type="dxa"/>
-              <w:right w:w="108" w:type="dxa"/>
-            </w:tcMar>
-          </w:tcPr>
-          <w:p>
-            <w:pPr>
-              <w:spacing w:after="0" w:line="240" w:lineRule="auto"/>
-              <w:rPr>
-                <w:rFonts w:ascii="Calibri" w:eastAsia="Calibri" w:hAnsi="Calibri" w:cs="Calibri"/>
-              </w:rPr>
-            </w:pPr>
-          </w:p>
-        </w:tc>
-        <w:tc>
-          <w:tcPr>
-            <w:tcW w:w="1228" w:type="dxa"/>
-            <w:tcBorders>
-              <w:top w:val="single" w:sz="4" w:space="0" w:color="000000"/>
-              <w:left w:val="single" w:sz="4" w:space="0" w:color="000000"/>
-              <w:bottom w:val="single" w:sz="4" w:space="0" w:color="000000"/>
-              <w:right w:val="single" w:sz="4" w:space="0" w:color="000000"/>
-            </w:tcBorders>
-            <w:shd w:val="clear" w:color="000000" w:fill="FFFFFF"/>
-            <w:tcMar>
-              <w:left w:w="108" w:type="dxa"/>
-              <w:right w:w="108" w:type="dxa"/>
-            </w:tcMar>
-          </w:tcPr>
-          <w:p>
-            <w:pPr>
-              <w:spacing w:after="0" w:line="240" w:lineRule="auto"/>
-              <w:rPr>
-                <w:rFonts w:ascii="Calibri" w:eastAsia="Calibri" w:hAnsi="Calibri" w:cs="Calibri"/>
-              </w:rPr>
-            </w:pPr>
+            <w:r>
+              <w:rPr>
+                <w:rFonts w:ascii="Calibri" w:eastAsia="Calibri" w:hAnsi="Calibri" w:cs="Calibri"/>
+              </w:rPr>
+              <w:t>NEI</w:t>
+            </w:r>
           </w:p>
         </w:tc>
       </w:tr>
     </w:tbl>
+    <w:p>
+      <w:pPr>
+        <w:rPr>
+          <w:rFonts w:ascii="Calibri" w:eastAsia="Calibri" w:hAnsi="Calibri" w:cs="Calibri"/>
+          <w:sz w:val="16"/>
+          <w:szCs w:val="16"/>
+        </w:rPr>
+      </w:pPr>
+      <w:r>
+        <w:rPr>
+          <w:rFonts w:ascii="Calibri" w:eastAsia="Calibri" w:hAnsi="Calibri" w:cs="Calibri"/>
+          <w:sz w:val="16"/>
+          <w:szCs w:val="16"/>
+        </w:rPr>
+        <w:t>*TALL ER PÅSKREVET KRAV I TRELLO</w:t>
+      </w:r>
+    </w:p>
     <w:p>
       <w:pPr>
         <w:rPr>

</xml_diff>